<commit_message>
Issue comments stored correct
</commit_message>
<xml_diff>
--- a/Intranet funktionsbeskrivning.docx
+++ b/Intranet funktionsbeskrivning.docx
@@ -6,28 +6,74 @@
       <w:pPr>
         <w:pStyle w:val="Rubrik"/>
       </w:pPr>
-      <w:proofErr w:type="spellStart"/>
-      <w:r>
-        <w:t>Intranet</w:t>
-      </w:r>
-      <w:proofErr w:type="spellEnd"/>
-      <w:r>
-        <w:t xml:space="preserve"> funktionsbeskrivning</w:t>
+      <w:r>
+        <w:t>Intranet funktionsbeskrivning</w:t>
+      </w:r>
+    </w:p>
+    <w:p>
+      <w:r>
+        <w:t>Normal text ska göras</w:t>
+      </w:r>
+    </w:p>
+    <w:p>
+      <w:pPr>
+        <w:rPr>
+          <w:strike/>
+        </w:rPr>
+      </w:pPr>
+      <w:r>
+        <w:rPr>
+          <w:strike/>
+        </w:rPr>
+        <w:t>Överstruken text är klar</w:t>
+      </w:r>
+    </w:p>
+    <w:p>
+      <w:pPr>
+        <w:rPr>
+          <w:b/>
+          <w:i/>
+        </w:rPr>
+      </w:pPr>
+      <w:r>
+        <w:rPr>
+          <w:b/>
+          <w:i/>
+        </w:rPr>
+        <w:t>Fet Kursiv text är viktiga ändringar</w:t>
+      </w:r>
+    </w:p>
+    <w:p>
+      <w:pPr>
+        <w:rPr>
+          <w:i/>
+        </w:rPr>
+      </w:pPr>
+      <w:r>
+        <w:rPr>
+          <w:i/>
+        </w:rPr>
+        <w:t xml:space="preserve">Kursiv text är </w:t>
+      </w:r>
+      <w:r>
+        <w:rPr>
+          <w:i/>
+        </w:rPr>
+        <w:t xml:space="preserve">önskade </w:t>
+      </w:r>
+      <w:r>
+        <w:rPr>
+          <w:i/>
+        </w:rPr>
+        <w:t>uppdateringar</w:t>
       </w:r>
     </w:p>
     <w:p>
       <w:pPr>
         <w:pStyle w:val="Rubrik1"/>
       </w:pPr>
-      <w:proofErr w:type="spellStart"/>
-      <w:r>
-        <w:t>Issues</w:t>
-      </w:r>
-      <w:proofErr w:type="spellEnd"/>
-    </w:p>
-    <w:p>
-      <w:r>
-        <w:t>Kursiv text är uppdateringar</w:t>
+      <w:r>
+        <w:t>Användare</w:t>
       </w:r>
     </w:p>
     <w:p>
@@ -35,6 +81,469 @@
         <w:pStyle w:val="Liststycke"/>
         <w:numPr>
           <w:ilvl w:val="0"/>
+          <w:numId w:val="2"/>
+        </w:numPr>
+      </w:pPr>
+      <w:r>
+        <w:t xml:space="preserve">Användare </w:t>
+      </w:r>
+    </w:p>
+    <w:p>
+      <w:pPr>
+        <w:pStyle w:val="Liststycke"/>
+        <w:numPr>
+          <w:ilvl w:val="1"/>
+          <w:numId w:val="2"/>
+        </w:numPr>
+        <w:rPr>
+          <w:strike/>
+        </w:rPr>
+      </w:pPr>
+      <w:r>
+        <w:rPr>
+          <w:strike/>
+        </w:rPr>
+        <w:t>Registrerar sig själva med eget lösenord</w:t>
+      </w:r>
+    </w:p>
+    <w:p>
+      <w:pPr>
+        <w:pStyle w:val="Liststycke"/>
+        <w:numPr>
+          <w:ilvl w:val="1"/>
+          <w:numId w:val="2"/>
+        </w:numPr>
+      </w:pPr>
+      <w:r>
+        <w:t>Ändra profil</w:t>
+      </w:r>
+    </w:p>
+    <w:p>
+      <w:pPr>
+        <w:pStyle w:val="Liststycke"/>
+        <w:numPr>
+          <w:ilvl w:val="2"/>
+          <w:numId w:val="2"/>
+        </w:numPr>
+      </w:pPr>
+      <w:r>
+        <w:t>Ändra lösen</w:t>
+      </w:r>
+    </w:p>
+    <w:p>
+      <w:pPr>
+        <w:pStyle w:val="Liststycke"/>
+        <w:numPr>
+          <w:ilvl w:val="2"/>
+          <w:numId w:val="2"/>
+        </w:numPr>
+      </w:pPr>
+      <w:r>
+        <w:t>Ändra namuppgifter</w:t>
+      </w:r>
+    </w:p>
+    <w:p>
+      <w:pPr>
+        <w:pStyle w:val="Liststycke"/>
+        <w:numPr>
+          <w:ilvl w:val="2"/>
+          <w:numId w:val="2"/>
+        </w:numPr>
+      </w:pPr>
+      <w:r>
+        <w:t>Initialer</w:t>
+      </w:r>
+    </w:p>
+    <w:p>
+      <w:pPr>
+        <w:pStyle w:val="Liststycke"/>
+        <w:numPr>
+          <w:ilvl w:val="2"/>
+          <w:numId w:val="2"/>
+        </w:numPr>
+        <w:rPr>
+          <w:i/>
+        </w:rPr>
+      </w:pPr>
+      <w:r>
+        <w:rPr>
+          <w:i/>
+        </w:rPr>
+        <w:t>Bild(avatar)</w:t>
+      </w:r>
+    </w:p>
+    <w:p>
+      <w:pPr>
+        <w:pStyle w:val="Liststycke"/>
+        <w:numPr>
+          <w:ilvl w:val="1"/>
+          <w:numId w:val="2"/>
+        </w:numPr>
+      </w:pPr>
+      <w:r>
+        <w:t>Mailhantering av glömt lösen</w:t>
+      </w:r>
+    </w:p>
+    <w:p>
+      <w:pPr>
+        <w:pStyle w:val="Liststycke"/>
+        <w:numPr>
+          <w:ilvl w:val="0"/>
+          <w:numId w:val="2"/>
+        </w:numPr>
+      </w:pPr>
+      <w:r>
+        <w:t>Roller</w:t>
+      </w:r>
+    </w:p>
+    <w:p>
+      <w:pPr>
+        <w:pStyle w:val="Liststycke"/>
+        <w:numPr>
+          <w:ilvl w:val="1"/>
+          <w:numId w:val="2"/>
+        </w:numPr>
+        <w:rPr>
+          <w:b/>
+          <w:i/>
+        </w:rPr>
+      </w:pPr>
+      <w:r>
+        <w:rPr>
+          <w:b/>
+          <w:i/>
+        </w:rPr>
+        <w:t>Skapa Superadmin, Admin ska vara ”kontorsadmin”</w:t>
+      </w:r>
+    </w:p>
+    <w:p>
+      <w:pPr>
+        <w:pStyle w:val="Liststycke"/>
+        <w:numPr>
+          <w:ilvl w:val="1"/>
+          <w:numId w:val="2"/>
+        </w:numPr>
+      </w:pPr>
+      <w:r>
+        <w:t>Admin</w:t>
+      </w:r>
+    </w:p>
+    <w:p>
+      <w:pPr>
+        <w:pStyle w:val="Liststycke"/>
+        <w:numPr>
+          <w:ilvl w:val="2"/>
+          <w:numId w:val="2"/>
+        </w:numPr>
+        <w:rPr>
+          <w:strike/>
+        </w:rPr>
+      </w:pPr>
+      <w:r>
+        <w:rPr>
+          <w:strike/>
+        </w:rPr>
+        <w:t>Hantera användare</w:t>
+      </w:r>
+    </w:p>
+    <w:p>
+      <w:pPr>
+        <w:pStyle w:val="Liststycke"/>
+        <w:numPr>
+          <w:ilvl w:val="3"/>
+          <w:numId w:val="2"/>
+        </w:numPr>
+        <w:rPr>
+          <w:strike/>
+        </w:rPr>
+      </w:pPr>
+      <w:r>
+        <w:rPr>
+          <w:strike/>
+        </w:rPr>
+        <w:t>Välj roller</w:t>
+      </w:r>
+    </w:p>
+    <w:p>
+      <w:pPr>
+        <w:pStyle w:val="Liststycke"/>
+        <w:numPr>
+          <w:ilvl w:val="3"/>
+          <w:numId w:val="2"/>
+        </w:numPr>
+        <w:rPr>
+          <w:strike/>
+        </w:rPr>
+      </w:pPr>
+      <w:r>
+        <w:rPr>
+          <w:strike/>
+        </w:rPr>
+        <w:t>Avaktivera användare</w:t>
+      </w:r>
+    </w:p>
+    <w:p>
+      <w:pPr>
+        <w:pStyle w:val="Liststycke"/>
+        <w:numPr>
+          <w:ilvl w:val="3"/>
+          <w:numId w:val="2"/>
+        </w:numPr>
+        <w:rPr>
+          <w:strike/>
+        </w:rPr>
+      </w:pPr>
+      <w:r>
+        <w:rPr>
+          <w:strike/>
+        </w:rPr>
+        <w:t>Aktivera vilka som visas i kalender</w:t>
+      </w:r>
+    </w:p>
+    <w:p>
+      <w:pPr>
+        <w:pStyle w:val="Liststycke"/>
+        <w:numPr>
+          <w:ilvl w:val="3"/>
+          <w:numId w:val="2"/>
+        </w:numPr>
+        <w:rPr>
+          <w:strike/>
+        </w:rPr>
+      </w:pPr>
+      <w:r>
+        <w:rPr>
+          <w:strike/>
+        </w:rPr>
+        <w:t>Agera som användare</w:t>
+      </w:r>
+    </w:p>
+    <w:p>
+      <w:pPr>
+        <w:pStyle w:val="Liststycke"/>
+        <w:numPr>
+          <w:ilvl w:val="2"/>
+          <w:numId w:val="2"/>
+        </w:numPr>
+        <w:rPr>
+          <w:strike/>
+        </w:rPr>
+      </w:pPr>
+      <w:r>
+        <w:rPr>
+          <w:strike/>
+        </w:rPr>
+        <w:t>Hantera Roller</w:t>
+      </w:r>
+    </w:p>
+    <w:p>
+      <w:pPr>
+        <w:pStyle w:val="Liststycke"/>
+        <w:numPr>
+          <w:ilvl w:val="3"/>
+          <w:numId w:val="2"/>
+        </w:numPr>
+        <w:rPr>
+          <w:strike/>
+        </w:rPr>
+      </w:pPr>
+      <w:r>
+        <w:rPr>
+          <w:strike/>
+        </w:rPr>
+        <w:t>Skapa/ändra/ta bort roller</w:t>
+      </w:r>
+    </w:p>
+    <w:p>
+      <w:pPr>
+        <w:pStyle w:val="Liststycke"/>
+        <w:numPr>
+          <w:ilvl w:val="2"/>
+          <w:numId w:val="2"/>
+        </w:numPr>
+        <w:rPr>
+          <w:strike/>
+        </w:rPr>
+      </w:pPr>
+      <w:r>
+        <w:rPr>
+          <w:strike/>
+        </w:rPr>
+        <w:t>Hantera ärenden</w:t>
+      </w:r>
+    </w:p>
+    <w:p>
+      <w:pPr>
+        <w:pStyle w:val="Liststycke"/>
+        <w:numPr>
+          <w:ilvl w:val="3"/>
+          <w:numId w:val="2"/>
+        </w:numPr>
+        <w:rPr>
+          <w:strike/>
+        </w:rPr>
+      </w:pPr>
+      <w:r>
+        <w:rPr>
+          <w:strike/>
+        </w:rPr>
+        <w:t>Skapa ärendeområden</w:t>
+      </w:r>
+    </w:p>
+    <w:p>
+      <w:pPr>
+        <w:pStyle w:val="Liststycke"/>
+        <w:numPr>
+          <w:ilvl w:val="1"/>
+          <w:numId w:val="2"/>
+        </w:numPr>
+      </w:pPr>
+      <w:r>
+        <w:t>Sales</w:t>
+      </w:r>
+    </w:p>
+    <w:p>
+      <w:pPr>
+        <w:pStyle w:val="Liststycke"/>
+        <w:numPr>
+          <w:ilvl w:val="1"/>
+          <w:numId w:val="2"/>
+        </w:numPr>
+      </w:pPr>
+      <w:r>
+        <w:t>User</w:t>
+      </w:r>
+    </w:p>
+    <w:p>
+      <w:pPr>
+        <w:pStyle w:val="Rubrik1"/>
+      </w:pPr>
+      <w:r>
+        <w:t>Receptionsskärm</w:t>
+      </w:r>
+    </w:p>
+    <w:p>
+      <w:pPr>
+        <w:pStyle w:val="Liststycke"/>
+        <w:numPr>
+          <w:ilvl w:val="0"/>
+          <w:numId w:val="3"/>
+        </w:numPr>
+        <w:rPr>
+          <w:strike/>
+        </w:rPr>
+      </w:pPr>
+      <w:r>
+        <w:rPr>
+          <w:strike/>
+        </w:rPr>
+        <w:t>Alla användare kan uppdatera besökslista via meny</w:t>
+      </w:r>
+    </w:p>
+    <w:p>
+      <w:pPr>
+        <w:pStyle w:val="Liststycke"/>
+        <w:numPr>
+          <w:ilvl w:val="0"/>
+          <w:numId w:val="3"/>
+        </w:numPr>
+        <w:rPr>
+          <w:strike/>
+        </w:rPr>
+      </w:pPr>
+      <w:r>
+        <w:rPr>
+          <w:strike/>
+        </w:rPr>
+        <w:t>Visa veckans besök på intranet så alla kan se</w:t>
+      </w:r>
+    </w:p>
+    <w:p>
+      <w:pPr>
+        <w:pStyle w:val="Liststycke"/>
+        <w:numPr>
+          <w:ilvl w:val="1"/>
+          <w:numId w:val="3"/>
+        </w:numPr>
+        <w:rPr>
+          <w:i/>
+        </w:rPr>
+      </w:pPr>
+      <w:r>
+        <w:rPr>
+          <w:i/>
+        </w:rPr>
+        <w:t>Visa besöken som info på allmänt i kalendern</w:t>
+      </w:r>
+      <w:r>
+        <w:rPr>
+          <w:i/>
+        </w:rPr>
+        <w:t xml:space="preserve"> istället för egen ruta?</w:t>
+      </w:r>
+    </w:p>
+    <w:p>
+      <w:pPr>
+        <w:pStyle w:val="Liststycke"/>
+        <w:numPr>
+          <w:ilvl w:val="0"/>
+          <w:numId w:val="3"/>
+        </w:numPr>
+        <w:rPr>
+          <w:i/>
+        </w:rPr>
+      </w:pPr>
+      <w:r>
+        <w:rPr>
+          <w:i/>
+        </w:rPr>
+        <w:t>Lägg till tidsangivelse i besöksregistering</w:t>
+      </w:r>
+    </w:p>
+    <w:p>
+      <w:pPr>
+        <w:pStyle w:val="Liststycke"/>
+        <w:numPr>
+          <w:ilvl w:val="0"/>
+          <w:numId w:val="3"/>
+        </w:numPr>
+      </w:pPr>
+      <w:r>
+        <w:rPr>
+          <w:i/>
+        </w:rPr>
+        <w:t>Lägg till vem som besöks</w:t>
+      </w:r>
+    </w:p>
+    <w:p>
+      <w:pPr>
+        <w:pStyle w:val="Liststycke"/>
+        <w:numPr>
+          <w:ilvl w:val="0"/>
+          <w:numId w:val="3"/>
+        </w:numPr>
+      </w:pPr>
+      <w:r>
+        <w:rPr>
+          <w:i/>
+        </w:rPr>
+        <w:t>Layouten på skärmen ska ändras, oklart hur</w:t>
+      </w:r>
+    </w:p>
+    <w:p>
+      <w:pPr>
+        <w:pStyle w:val="Rubrik1"/>
+      </w:pPr>
+      <w:r>
+        <w:lastRenderedPageBreak/>
+        <w:t>Ärenden</w:t>
+      </w:r>
+    </w:p>
+    <w:p>
+      <w:pPr>
+        <w:pStyle w:val="Liststycke"/>
+        <w:numPr>
+          <w:ilvl w:val="0"/>
           <w:numId w:val="1"/>
         </w:numPr>
       </w:pPr>
@@ -82,6 +591,24 @@
       <w:pPr>
         <w:pStyle w:val="Liststycke"/>
         <w:numPr>
+          <w:ilvl w:val="1"/>
+          <w:numId w:val="1"/>
+        </w:numPr>
+        <w:rPr>
+          <w:i/>
+        </w:rPr>
+      </w:pPr>
+      <w:r>
+        <w:rPr>
+          <w:i/>
+        </w:rPr>
+        <w:t>Autofyll av kunduppgifter</w:t>
+      </w:r>
+    </w:p>
+    <w:p>
+      <w:pPr>
+        <w:pStyle w:val="Liststycke"/>
+        <w:numPr>
           <w:ilvl w:val="0"/>
           <w:numId w:val="1"/>
         </w:numPr>
@@ -94,6 +621,72 @@
       <w:pPr>
         <w:pStyle w:val="Liststycke"/>
         <w:numPr>
+          <w:ilvl w:val="1"/>
+          <w:numId w:val="1"/>
+        </w:numPr>
+      </w:pPr>
+      <w:r>
+        <w:t>Färger</w:t>
+      </w:r>
+    </w:p>
+    <w:p>
+      <w:pPr>
+        <w:pStyle w:val="Liststycke"/>
+        <w:numPr>
+          <w:ilvl w:val="2"/>
+          <w:numId w:val="1"/>
+        </w:numPr>
+      </w:pPr>
+      <w:r>
+        <w:t>Personligt</w:t>
+      </w:r>
+    </w:p>
+    <w:p>
+      <w:pPr>
+        <w:pStyle w:val="Liststycke"/>
+        <w:numPr>
+          <w:ilvl w:val="2"/>
+          <w:numId w:val="1"/>
+        </w:numPr>
+      </w:pPr>
+      <w:r>
+        <w:t>Försenat</w:t>
+      </w:r>
+    </w:p>
+    <w:p>
+      <w:pPr>
+        <w:pStyle w:val="Liststycke"/>
+        <w:numPr>
+          <w:ilvl w:val="2"/>
+          <w:numId w:val="1"/>
+        </w:numPr>
+      </w:pPr>
+      <w:r>
+        <w:t>Pausat</w:t>
+      </w:r>
+    </w:p>
+    <w:p>
+      <w:pPr>
+        <w:pStyle w:val="Liststycke"/>
+        <w:numPr>
+          <w:ilvl w:val="2"/>
+          <w:numId w:val="1"/>
+        </w:numPr>
+      </w:pPr>
+      <w:r>
+        <w:t>Boll hos kund</w:t>
+      </w:r>
+    </w:p>
+    <w:p>
+      <w:pPr>
+        <w:pStyle w:val="Liststycke"/>
+        <w:ind w:left="2160"/>
+      </w:pPr>
+    </w:p>
+    <w:p>
+      <w:pPr>
+        <w:pStyle w:val="Liststycke"/>
+        <w:numPr>
           <w:ilvl w:val="0"/>
           <w:numId w:val="1"/>
         </w:numPr>
@@ -207,21 +800,7 @@
         <w:rPr>
           <w:i/>
         </w:rPr>
-        <w:t xml:space="preserve">Slack istället för </w:t>
-      </w:r>
-      <w:proofErr w:type="spellStart"/>
-      <w:r>
-        <w:rPr>
-          <w:i/>
-        </w:rPr>
-        <w:t>mail</w:t>
-      </w:r>
-      <w:proofErr w:type="spellEnd"/>
-      <w:r>
-        <w:rPr>
-          <w:i/>
-        </w:rPr>
-        <w:t>?</w:t>
+        <w:t>Slack istället för mail?</w:t>
       </w:r>
     </w:p>
     <w:p>
@@ -336,12 +915,105 @@
       <w:pPr>
         <w:pStyle w:val="Liststycke"/>
         <w:numPr>
+          <w:ilvl w:val="1"/>
+          <w:numId w:val="1"/>
+        </w:numPr>
+        <w:rPr>
+          <w:i/>
+        </w:rPr>
+      </w:pPr>
+      <w:r>
+        <w:rPr>
+          <w:i/>
+        </w:rPr>
+        <w:t xml:space="preserve">Finns debiterbar tid, skapa debiteringsunderlag </w:t>
+      </w:r>
+      <w:r>
+        <w:rPr>
+          <w:i/>
+        </w:rPr>
+        <w:t xml:space="preserve">för fakturering </w:t>
+      </w:r>
+      <w:r>
+        <w:rPr>
+          <w:i/>
+        </w:rPr>
+        <w:t>(excelfil?)</w:t>
+      </w:r>
+    </w:p>
+    <w:p>
+      <w:pPr>
+        <w:pStyle w:val="Liststycke"/>
+        <w:numPr>
           <w:ilvl w:val="0"/>
           <w:numId w:val="1"/>
         </w:numPr>
       </w:pPr>
       <w:r>
         <w:t>Öppna avslutat ärende</w:t>
+      </w:r>
+    </w:p>
+    <w:p>
+      <w:pPr>
+        <w:pStyle w:val="Liststycke"/>
+        <w:numPr>
+          <w:ilvl w:val="0"/>
+          <w:numId w:val="1"/>
+        </w:numPr>
+      </w:pPr>
+      <w:r>
+        <w:t>GDPR</w:t>
+      </w:r>
+    </w:p>
+    <w:p>
+      <w:pPr>
+        <w:pStyle w:val="Liststycke"/>
+        <w:numPr>
+          <w:ilvl w:val="1"/>
+          <w:numId w:val="1"/>
+        </w:numPr>
+        <w:rPr>
+          <w:i/>
+        </w:rPr>
+      </w:pPr>
+      <w:r>
+        <w:t>Avpersonifiera ärenden efter en viss tid</w:t>
+      </w:r>
+    </w:p>
+    <w:p>
+      <w:pPr>
+        <w:pStyle w:val="Liststycke"/>
+        <w:numPr>
+          <w:ilvl w:val="2"/>
+          <w:numId w:val="1"/>
+        </w:numPr>
+      </w:pPr>
+      <w:r>
+        <w:t>Ta bort personnamn</w:t>
+      </w:r>
+    </w:p>
+    <w:p>
+      <w:pPr>
+        <w:pStyle w:val="Liststycke"/>
+        <w:numPr>
+          <w:ilvl w:val="2"/>
+          <w:numId w:val="1"/>
+        </w:numPr>
+      </w:pPr>
+      <w:r>
+        <w:t>Ta bort mail</w:t>
+      </w:r>
+    </w:p>
+    <w:p>
+      <w:pPr>
+        <w:pStyle w:val="Liststycke"/>
+        <w:numPr>
+          <w:ilvl w:val="2"/>
+          <w:numId w:val="1"/>
+        </w:numPr>
+      </w:pPr>
+      <w:r>
+        <w:t>Ta bort telefonnummer</w:t>
       </w:r>
     </w:p>
     <w:p/>
@@ -358,6 +1030,119 @@
 <file path=word/numbering.xml><?xml version="1.0" encoding="utf-8"?>
 <w:numbering xmlns:ve="http://schemas.openxmlformats.org/markup-compatibility/2006" xmlns:o="urn:schemas-microsoft-com:office:office" xmlns:r="http://schemas.openxmlformats.org/officeDocument/2006/relationships" xmlns:m="http://schemas.openxmlformats.org/officeDocument/2006/math" xmlns:v="urn:schemas-microsoft-com:vml" xmlns:wp="http://schemas.openxmlformats.org/drawingml/2006/wordprocessingDrawing" xmlns:w10="urn:schemas-microsoft-com:office:word" xmlns:w="http://schemas.openxmlformats.org/wordprocessingml/2006/main" xmlns:wne="http://schemas.microsoft.com/office/word/2006/wordml">
   <w:abstractNum w:abstractNumId="0">
+    <w:nsid w:val="0E532595"/>
+    <w:multiLevelType w:val="hybridMultilevel"/>
+    <w:tmpl w:val="024EC02A"/>
+    <w:lvl w:ilvl="0" w:tplc="041D0001">
+      <w:start w:val="1"/>
+      <w:numFmt w:val="bullet"/>
+      <w:lvlText w:val=""/>
+      <w:lvlJc w:val="left"/>
+      <w:pPr>
+        <w:ind w:left="720" w:hanging="360"/>
+      </w:pPr>
+      <w:rPr>
+        <w:rFonts w:ascii="Symbol" w:hAnsi="Symbol" w:hint="default"/>
+      </w:rPr>
+    </w:lvl>
+    <w:lvl w:ilvl="1" w:tplc="041D0003">
+      <w:start w:val="1"/>
+      <w:numFmt w:val="bullet"/>
+      <w:lvlText w:val="o"/>
+      <w:lvlJc w:val="left"/>
+      <w:pPr>
+        <w:ind w:left="1440" w:hanging="360"/>
+      </w:pPr>
+      <w:rPr>
+        <w:rFonts w:ascii="Courier New" w:hAnsi="Courier New" w:cs="Courier New" w:hint="default"/>
+      </w:rPr>
+    </w:lvl>
+    <w:lvl w:ilvl="2" w:tplc="041D0005">
+      <w:start w:val="1"/>
+      <w:numFmt w:val="bullet"/>
+      <w:lvlText w:val=""/>
+      <w:lvlJc w:val="left"/>
+      <w:pPr>
+        <w:ind w:left="2160" w:hanging="360"/>
+      </w:pPr>
+      <w:rPr>
+        <w:rFonts w:ascii="Wingdings" w:hAnsi="Wingdings" w:hint="default"/>
+      </w:rPr>
+    </w:lvl>
+    <w:lvl w:ilvl="3" w:tplc="041D0001">
+      <w:start w:val="1"/>
+      <w:numFmt w:val="bullet"/>
+      <w:lvlText w:val=""/>
+      <w:lvlJc w:val="left"/>
+      <w:pPr>
+        <w:ind w:left="2880" w:hanging="360"/>
+      </w:pPr>
+      <w:rPr>
+        <w:rFonts w:ascii="Symbol" w:hAnsi="Symbol" w:hint="default"/>
+      </w:rPr>
+    </w:lvl>
+    <w:lvl w:ilvl="4" w:tplc="041D0003" w:tentative="1">
+      <w:start w:val="1"/>
+      <w:numFmt w:val="bullet"/>
+      <w:lvlText w:val="o"/>
+      <w:lvlJc w:val="left"/>
+      <w:pPr>
+        <w:ind w:left="3600" w:hanging="360"/>
+      </w:pPr>
+      <w:rPr>
+        <w:rFonts w:ascii="Courier New" w:hAnsi="Courier New" w:cs="Courier New" w:hint="default"/>
+      </w:rPr>
+    </w:lvl>
+    <w:lvl w:ilvl="5" w:tplc="041D0005" w:tentative="1">
+      <w:start w:val="1"/>
+      <w:numFmt w:val="bullet"/>
+      <w:lvlText w:val=""/>
+      <w:lvlJc w:val="left"/>
+      <w:pPr>
+        <w:ind w:left="4320" w:hanging="360"/>
+      </w:pPr>
+      <w:rPr>
+        <w:rFonts w:ascii="Wingdings" w:hAnsi="Wingdings" w:hint="default"/>
+      </w:rPr>
+    </w:lvl>
+    <w:lvl w:ilvl="6" w:tplc="041D0001" w:tentative="1">
+      <w:start w:val="1"/>
+      <w:numFmt w:val="bullet"/>
+      <w:lvlText w:val=""/>
+      <w:lvlJc w:val="left"/>
+      <w:pPr>
+        <w:ind w:left="5040" w:hanging="360"/>
+      </w:pPr>
+      <w:rPr>
+        <w:rFonts w:ascii="Symbol" w:hAnsi="Symbol" w:hint="default"/>
+      </w:rPr>
+    </w:lvl>
+    <w:lvl w:ilvl="7" w:tplc="041D0003" w:tentative="1">
+      <w:start w:val="1"/>
+      <w:numFmt w:val="bullet"/>
+      <w:lvlText w:val="o"/>
+      <w:lvlJc w:val="left"/>
+      <w:pPr>
+        <w:ind w:left="5760" w:hanging="360"/>
+      </w:pPr>
+      <w:rPr>
+        <w:rFonts w:ascii="Courier New" w:hAnsi="Courier New" w:cs="Courier New" w:hint="default"/>
+      </w:rPr>
+    </w:lvl>
+    <w:lvl w:ilvl="8" w:tplc="041D0005" w:tentative="1">
+      <w:start w:val="1"/>
+      <w:numFmt w:val="bullet"/>
+      <w:lvlText w:val=""/>
+      <w:lvlJc w:val="left"/>
+      <w:pPr>
+        <w:ind w:left="6480" w:hanging="360"/>
+      </w:pPr>
+      <w:rPr>
+        <w:rFonts w:ascii="Wingdings" w:hAnsi="Wingdings" w:hint="default"/>
+      </w:rPr>
+    </w:lvl>
+  </w:abstractNum>
+  <w:abstractNum w:abstractNumId="1">
     <w:nsid w:val="365E6598"/>
     <w:multiLevelType w:val="hybridMultilevel"/>
     <w:tmpl w:val="A2CE405A"/>
@@ -470,8 +1255,127 @@
       </w:rPr>
     </w:lvl>
   </w:abstractNum>
+  <w:abstractNum w:abstractNumId="2">
+    <w:nsid w:val="406B10AE"/>
+    <w:multiLevelType w:val="hybridMultilevel"/>
+    <w:tmpl w:val="45924614"/>
+    <w:lvl w:ilvl="0" w:tplc="041D0001">
+      <w:start w:val="1"/>
+      <w:numFmt w:val="bullet"/>
+      <w:lvlText w:val=""/>
+      <w:lvlJc w:val="left"/>
+      <w:pPr>
+        <w:ind w:left="720" w:hanging="360"/>
+      </w:pPr>
+      <w:rPr>
+        <w:rFonts w:ascii="Symbol" w:hAnsi="Symbol" w:hint="default"/>
+      </w:rPr>
+    </w:lvl>
+    <w:lvl w:ilvl="1" w:tplc="041D0003">
+      <w:start w:val="1"/>
+      <w:numFmt w:val="bullet"/>
+      <w:lvlText w:val="o"/>
+      <w:lvlJc w:val="left"/>
+      <w:pPr>
+        <w:ind w:left="1440" w:hanging="360"/>
+      </w:pPr>
+      <w:rPr>
+        <w:rFonts w:ascii="Courier New" w:hAnsi="Courier New" w:cs="Courier New" w:hint="default"/>
+      </w:rPr>
+    </w:lvl>
+    <w:lvl w:ilvl="2" w:tplc="041D0005" w:tentative="1">
+      <w:start w:val="1"/>
+      <w:numFmt w:val="bullet"/>
+      <w:lvlText w:val=""/>
+      <w:lvlJc w:val="left"/>
+      <w:pPr>
+        <w:ind w:left="2160" w:hanging="360"/>
+      </w:pPr>
+      <w:rPr>
+        <w:rFonts w:ascii="Wingdings" w:hAnsi="Wingdings" w:hint="default"/>
+      </w:rPr>
+    </w:lvl>
+    <w:lvl w:ilvl="3" w:tplc="041D0001" w:tentative="1">
+      <w:start w:val="1"/>
+      <w:numFmt w:val="bullet"/>
+      <w:lvlText w:val=""/>
+      <w:lvlJc w:val="left"/>
+      <w:pPr>
+        <w:ind w:left="2880" w:hanging="360"/>
+      </w:pPr>
+      <w:rPr>
+        <w:rFonts w:ascii="Symbol" w:hAnsi="Symbol" w:hint="default"/>
+      </w:rPr>
+    </w:lvl>
+    <w:lvl w:ilvl="4" w:tplc="041D0003" w:tentative="1">
+      <w:start w:val="1"/>
+      <w:numFmt w:val="bullet"/>
+      <w:lvlText w:val="o"/>
+      <w:lvlJc w:val="left"/>
+      <w:pPr>
+        <w:ind w:left="3600" w:hanging="360"/>
+      </w:pPr>
+      <w:rPr>
+        <w:rFonts w:ascii="Courier New" w:hAnsi="Courier New" w:cs="Courier New" w:hint="default"/>
+      </w:rPr>
+    </w:lvl>
+    <w:lvl w:ilvl="5" w:tplc="041D0005" w:tentative="1">
+      <w:start w:val="1"/>
+      <w:numFmt w:val="bullet"/>
+      <w:lvlText w:val=""/>
+      <w:lvlJc w:val="left"/>
+      <w:pPr>
+        <w:ind w:left="4320" w:hanging="360"/>
+      </w:pPr>
+      <w:rPr>
+        <w:rFonts w:ascii="Wingdings" w:hAnsi="Wingdings" w:hint="default"/>
+      </w:rPr>
+    </w:lvl>
+    <w:lvl w:ilvl="6" w:tplc="041D0001" w:tentative="1">
+      <w:start w:val="1"/>
+      <w:numFmt w:val="bullet"/>
+      <w:lvlText w:val=""/>
+      <w:lvlJc w:val="left"/>
+      <w:pPr>
+        <w:ind w:left="5040" w:hanging="360"/>
+      </w:pPr>
+      <w:rPr>
+        <w:rFonts w:ascii="Symbol" w:hAnsi="Symbol" w:hint="default"/>
+      </w:rPr>
+    </w:lvl>
+    <w:lvl w:ilvl="7" w:tplc="041D0003" w:tentative="1">
+      <w:start w:val="1"/>
+      <w:numFmt w:val="bullet"/>
+      <w:lvlText w:val="o"/>
+      <w:lvlJc w:val="left"/>
+      <w:pPr>
+        <w:ind w:left="5760" w:hanging="360"/>
+      </w:pPr>
+      <w:rPr>
+        <w:rFonts w:ascii="Courier New" w:hAnsi="Courier New" w:cs="Courier New" w:hint="default"/>
+      </w:rPr>
+    </w:lvl>
+    <w:lvl w:ilvl="8" w:tplc="041D0005" w:tentative="1">
+      <w:start w:val="1"/>
+      <w:numFmt w:val="bullet"/>
+      <w:lvlText w:val=""/>
+      <w:lvlJc w:val="left"/>
+      <w:pPr>
+        <w:ind w:left="6480" w:hanging="360"/>
+      </w:pPr>
+      <w:rPr>
+        <w:rFonts w:ascii="Wingdings" w:hAnsi="Wingdings" w:hint="default"/>
+      </w:rPr>
+    </w:lvl>
+  </w:abstractNum>
   <w:num w:numId="1">
+    <w:abstractNumId w:val="1"/>
+  </w:num>
+  <w:num w:numId="2">
     <w:abstractNumId w:val="0"/>
+  </w:num>
+  <w:num w:numId="3">
+    <w:abstractNumId w:val="2"/>
   </w:num>
 </w:numbering>
 </file>
@@ -660,6 +1564,30 @@
       <w:szCs w:val="28"/>
     </w:rPr>
   </w:style>
+  <w:style w:type="paragraph" w:styleId="Rubrik2">
+    <w:name w:val="heading 2"/>
+    <w:basedOn w:val="Normal"/>
+    <w:next w:val="Normal"/>
+    <w:link w:val="Rubrik2Char"/>
+    <w:uiPriority w:val="9"/>
+    <w:unhideWhenUsed/>
+    <w:qFormat/>
+    <w:rsid w:val="006C7AE1"/>
+    <w:pPr>
+      <w:keepNext/>
+      <w:keepLines/>
+      <w:spacing w:before="200" w:after="0"/>
+      <w:outlineLvl w:val="1"/>
+    </w:pPr>
+    <w:rPr>
+      <w:rFonts w:asciiTheme="majorHAnsi" w:eastAsiaTheme="majorEastAsia" w:hAnsiTheme="majorHAnsi" w:cstheme="majorBidi"/>
+      <w:b/>
+      <w:bCs/>
+      <w:color w:val="4F81BD" w:themeColor="accent1"/>
+      <w:sz w:val="26"/>
+      <w:szCs w:val="26"/>
+    </w:rPr>
+  </w:style>
   <w:style w:type="character" w:default="1" w:styleId="Standardstycketeckensnitt">
     <w:name w:val="Default Paragraph Font"/>
     <w:uiPriority w:val="1"/>
@@ -751,6 +1679,21 @@
       <w:kern w:val="28"/>
       <w:sz w:val="52"/>
       <w:szCs w:val="52"/>
+    </w:rPr>
+  </w:style>
+  <w:style w:type="character" w:customStyle="1" w:styleId="Rubrik2Char">
+    <w:name w:val="Rubrik 2 Char"/>
+    <w:basedOn w:val="Standardstycketeckensnitt"/>
+    <w:link w:val="Rubrik2"/>
+    <w:uiPriority w:val="9"/>
+    <w:rsid w:val="006C7AE1"/>
+    <w:rPr>
+      <w:rFonts w:asciiTheme="majorHAnsi" w:eastAsiaTheme="majorEastAsia" w:hAnsiTheme="majorHAnsi" w:cstheme="majorBidi"/>
+      <w:b/>
+      <w:bCs/>
+      <w:color w:val="4F81BD" w:themeColor="accent1"/>
+      <w:sz w:val="26"/>
+      <w:szCs w:val="26"/>
     </w:rPr>
   </w:style>
 </w:styles>

</xml_diff>

<commit_message>
Added simple mail-template, working
</commit_message>
<xml_diff>
--- a/Intranet funktionsbeskrivning.docx
+++ b/Intranet funktionsbeskrivning.docx
@@ -6,11 +6,13 @@
       <w:pPr>
         <w:pStyle w:val="Rubrik"/>
       </w:pPr>
-      <w:r>
-        <w:t>n</w:t>
-      </w:r>
-      <w:r>
-        <w:t>Intranet funktionsbeskrivning</w:t>
+      <w:proofErr w:type="spellStart"/>
+      <w:r>
+        <w:t>Intranet</w:t>
+      </w:r>
+      <w:proofErr w:type="spellEnd"/>
+      <w:r>
+        <w:t xml:space="preserve"> funktionsbeskrivning</w:t>
       </w:r>
     </w:p>
     <w:p>
@@ -178,7 +180,21 @@
         <w:rPr>
           <w:i/>
         </w:rPr>
-        <w:t>Bild(avatar)</w:t>
+        <w:t>Bild(</w:t>
+      </w:r>
+      <w:proofErr w:type="spellStart"/>
+      <w:r>
+        <w:rPr>
+          <w:i/>
+        </w:rPr>
+        <w:t>avatar</w:t>
+      </w:r>
+      <w:proofErr w:type="spellEnd"/>
+      <w:r>
+        <w:rPr>
+          <w:i/>
+        </w:rPr>
+        <w:t>)</w:t>
       </w:r>
     </w:p>
     <w:p>
@@ -189,8 +205,21 @@
           <w:numId w:val="2"/>
         </w:numPr>
       </w:pPr>
-      <w:r>
-        <w:t>Mailhantering av glömt lösen</w:t>
+      <w:proofErr w:type="spellStart"/>
+      <w:r>
+        <w:t>Mailhantering</w:t>
+      </w:r>
+      <w:proofErr w:type="spellEnd"/>
+      <w:r>
+        <w:t xml:space="preserve"> av </w:t>
+      </w:r>
+      <w:proofErr w:type="gramStart"/>
+      <w:r>
+        <w:t>glömt</w:t>
+      </w:r>
+      <w:proofErr w:type="gramEnd"/>
+      <w:r>
+        <w:t xml:space="preserve"> lösen</w:t>
       </w:r>
     </w:p>
     <w:p>
@@ -222,7 +251,55 @@
           <w:b/>
           <w:i/>
         </w:rPr>
-        <w:t>Skapa Superadmin, Admin ska vara ”kontorsadmin”</w:t>
+        <w:t xml:space="preserve">Skapa </w:t>
+      </w:r>
+      <w:proofErr w:type="spellStart"/>
+      <w:r>
+        <w:rPr>
+          <w:b/>
+          <w:i/>
+        </w:rPr>
+        <w:t>Superadmin</w:t>
+      </w:r>
+      <w:proofErr w:type="spellEnd"/>
+      <w:r>
+        <w:rPr>
+          <w:b/>
+          <w:i/>
+        </w:rPr>
+        <w:t xml:space="preserve">, </w:t>
+      </w:r>
+      <w:proofErr w:type="spellStart"/>
+      <w:r>
+        <w:rPr>
+          <w:b/>
+          <w:i/>
+        </w:rPr>
+        <w:t>Admin</w:t>
+      </w:r>
+      <w:proofErr w:type="spellEnd"/>
+      <w:r>
+        <w:rPr>
+          <w:b/>
+          <w:i/>
+        </w:rPr>
+        <w:t xml:space="preserve"> ska vara ”</w:t>
+      </w:r>
+      <w:proofErr w:type="spellStart"/>
+      <w:r>
+        <w:rPr>
+          <w:b/>
+          <w:i/>
+        </w:rPr>
+        <w:t>kontorsadmin</w:t>
+      </w:r>
+      <w:proofErr w:type="spellEnd"/>
+      <w:r>
+        <w:rPr>
+          <w:b/>
+          <w:i/>
+        </w:rPr>
+        <w:t>”</w:t>
       </w:r>
     </w:p>
     <w:p>
@@ -233,9 +310,11 @@
           <w:numId w:val="2"/>
         </w:numPr>
       </w:pPr>
+      <w:proofErr w:type="spellStart"/>
       <w:r>
         <w:t>Admin</w:t>
       </w:r>
+      <w:proofErr w:type="spellEnd"/>
     </w:p>
     <w:p>
       <w:pPr>
@@ -407,9 +486,11 @@
           <w:numId w:val="2"/>
         </w:numPr>
       </w:pPr>
+      <w:proofErr w:type="spellStart"/>
       <w:r>
         <w:t>Sales</w:t>
       </w:r>
+      <w:proofErr w:type="spellEnd"/>
     </w:p>
     <w:p>
       <w:pPr>
@@ -419,9 +500,11 @@
           <w:numId w:val="2"/>
         </w:numPr>
       </w:pPr>
+      <w:proofErr w:type="spellStart"/>
       <w:r>
         <w:t>User</w:t>
       </w:r>
+      <w:proofErr w:type="spellEnd"/>
     </w:p>
     <w:p>
       <w:pPr>
@@ -464,7 +547,21 @@
         <w:rPr>
           <w:strike/>
         </w:rPr>
-        <w:t>Visa veckans besök på intranet så alla kan se</w:t>
+        <w:t xml:space="preserve">Visa veckans besök på </w:t>
+      </w:r>
+      <w:proofErr w:type="spellStart"/>
+      <w:r>
+        <w:rPr>
+          <w:strike/>
+        </w:rPr>
+        <w:t>intranet</w:t>
+      </w:r>
+      <w:proofErr w:type="spellEnd"/>
+      <w:r>
+        <w:rPr>
+          <w:strike/>
+        </w:rPr>
+        <w:t xml:space="preserve"> så alla kan se</w:t>
       </w:r>
     </w:p>
     <w:p>
@@ -506,8 +603,16 @@
         <w:rPr>
           <w:i/>
         </w:rPr>
-        <w:t>Lägg till tidsangivelse i besöksregistering</w:t>
-      </w:r>
+        <w:t xml:space="preserve">Lägg till tidsangivelse i </w:t>
+      </w:r>
+      <w:proofErr w:type="spellStart"/>
+      <w:r>
+        <w:rPr>
+          <w:i/>
+        </w:rPr>
+        <w:t>besöksregistering</w:t>
+      </w:r>
+      <w:proofErr w:type="spellEnd"/>
     </w:p>
     <w:p>
       <w:pPr>
@@ -589,6 +694,42 @@
           <w:ilvl w:val="1"/>
           <w:numId w:val="1"/>
         </w:numPr>
+      </w:pPr>
+      <w:r>
+        <w:t>Personliga ärenden ska bara visa användare som är valida (</w:t>
+      </w:r>
+      <w:proofErr w:type="gramStart"/>
+      <w:r>
+        <w:t>ej</w:t>
+      </w:r>
+      <w:proofErr w:type="gramEnd"/>
+      <w:r>
+        <w:t xml:space="preserve"> </w:t>
+      </w:r>
+      <w:proofErr w:type="spellStart"/>
+      <w:r>
+        <w:t>admin</w:t>
+      </w:r>
+      <w:proofErr w:type="spellEnd"/>
+      <w:r>
+        <w:t xml:space="preserve"> </w:t>
+      </w:r>
+      <w:proofErr w:type="spellStart"/>
+      <w:r>
+        <w:t>osv</w:t>
+      </w:r>
+      <w:proofErr w:type="spellEnd"/>
+      <w:r>
+        <w:t>)</w:t>
+      </w:r>
+    </w:p>
+    <w:p>
+      <w:pPr>
+        <w:pStyle w:val="Liststycke"/>
+        <w:numPr>
+          <w:ilvl w:val="1"/>
+          <w:numId w:val="1"/>
+        </w:numPr>
         <w:rPr>
           <w:i/>
         </w:rPr>
@@ -742,6 +883,60 @@
       <w:pPr>
         <w:pStyle w:val="Liststycke"/>
         <w:numPr>
+          <w:ilvl w:val="1"/>
+          <w:numId w:val="1"/>
+        </w:numPr>
+      </w:pPr>
+      <w:r>
+        <w:t>Visa vem som skapat ärendet</w:t>
+      </w:r>
+    </w:p>
+    <w:p>
+      <w:pPr>
+        <w:pStyle w:val="Liststycke"/>
+        <w:numPr>
+          <w:ilvl w:val="1"/>
+          <w:numId w:val="1"/>
+        </w:numPr>
+      </w:pPr>
+      <w:r>
+        <w:t>Visa alla kommentarer</w:t>
+      </w:r>
+    </w:p>
+    <w:p>
+      <w:pPr>
+        <w:pStyle w:val="Liststycke"/>
+        <w:numPr>
+          <w:ilvl w:val="1"/>
+          <w:numId w:val="1"/>
+        </w:numPr>
+      </w:pPr>
+      <w:r>
+        <w:t>Kunna ändra kommentarer</w:t>
+      </w:r>
+    </w:p>
+    <w:p>
+      <w:pPr>
+        <w:pStyle w:val="Liststycke"/>
+        <w:numPr>
+          <w:ilvl w:val="1"/>
+          <w:numId w:val="1"/>
+        </w:numPr>
+        <w:rPr>
+          <w:strike/>
+        </w:rPr>
+      </w:pPr>
+      <w:r>
+        <w:rPr>
+          <w:strike/>
+        </w:rPr>
+        <w:t>Kunna ändra alla fält i ärendet</w:t>
+      </w:r>
+    </w:p>
+    <w:p>
+      <w:pPr>
+        <w:pStyle w:val="Liststycke"/>
+        <w:numPr>
           <w:ilvl w:val="0"/>
           <w:numId w:val="1"/>
         </w:numPr>
@@ -825,7 +1020,21 @@
         <w:rPr>
           <w:i/>
         </w:rPr>
-        <w:t>Slack istället för mail?</w:t>
+        <w:t xml:space="preserve">Slack istället för </w:t>
+      </w:r>
+      <w:proofErr w:type="spellStart"/>
+      <w:r>
+        <w:rPr>
+          <w:i/>
+        </w:rPr>
+        <w:t>mail</w:t>
+      </w:r>
+      <w:proofErr w:type="spellEnd"/>
+      <w:r>
+        <w:rPr>
+          <w:i/>
+        </w:rPr>
+        <w:t>?</w:t>
       </w:r>
     </w:p>
     <w:p>
@@ -933,7 +1142,21 @@
         <w:rPr>
           <w:i/>
         </w:rPr>
-        <w:t>Skicka mail till ansvarig säljare</w:t>
+        <w:t xml:space="preserve">Skicka </w:t>
+      </w:r>
+      <w:proofErr w:type="spellStart"/>
+      <w:r>
+        <w:rPr>
+          <w:i/>
+        </w:rPr>
+        <w:t>mail</w:t>
+      </w:r>
+      <w:proofErr w:type="spellEnd"/>
+      <w:r>
+        <w:rPr>
+          <w:i/>
+        </w:rPr>
+        <w:t xml:space="preserve"> till ansvarig säljare</w:t>
       </w:r>
     </w:p>
     <w:p>
@@ -1011,25 +1234,53 @@
         <w:rPr>
           <w:i/>
         </w:rPr>
-        <w:t>(excelfil?)</w:t>
-      </w:r>
-    </w:p>
-    <w:p>
-      <w:pPr>
-        <w:pStyle w:val="Liststycke"/>
-        <w:numPr>
-          <w:ilvl w:val="1"/>
-          <w:numId w:val="1"/>
-        </w:numPr>
-        <w:rPr>
-          <w:i/>
-        </w:rPr>
-      </w:pPr>
-      <w:r>
-        <w:rPr>
-          <w:i/>
-        </w:rPr>
-        <w:t>Skicka mail till ansvarig säljare</w:t>
+        <w:t>(</w:t>
+      </w:r>
+      <w:proofErr w:type="spellStart"/>
+      <w:r>
+        <w:rPr>
+          <w:i/>
+        </w:rPr>
+        <w:t>excelfil</w:t>
+      </w:r>
+      <w:proofErr w:type="spellEnd"/>
+      <w:r>
+        <w:rPr>
+          <w:i/>
+        </w:rPr>
+        <w:t>?)</w:t>
+      </w:r>
+    </w:p>
+    <w:p>
+      <w:pPr>
+        <w:pStyle w:val="Liststycke"/>
+        <w:numPr>
+          <w:ilvl w:val="1"/>
+          <w:numId w:val="1"/>
+        </w:numPr>
+        <w:rPr>
+          <w:i/>
+        </w:rPr>
+      </w:pPr>
+      <w:r>
+        <w:rPr>
+          <w:i/>
+        </w:rPr>
+        <w:t xml:space="preserve">Skicka </w:t>
+      </w:r>
+      <w:proofErr w:type="spellStart"/>
+      <w:r>
+        <w:rPr>
+          <w:i/>
+        </w:rPr>
+        <w:t>mail</w:t>
+      </w:r>
+      <w:proofErr w:type="spellEnd"/>
+      <w:r>
+        <w:rPr>
+          <w:i/>
+        </w:rPr>
+        <w:t xml:space="preserve"> till ansvarig säljare</w:t>
       </w:r>
     </w:p>
     <w:p>
@@ -1110,8 +1361,13 @@
         </w:numPr>
       </w:pPr>
       <w:r>
-        <w:t>Ta bort mail</w:t>
-      </w:r>
+        <w:t xml:space="preserve">Ta bort </w:t>
+      </w:r>
+      <w:proofErr w:type="spellStart"/>
+      <w:r>
+        <w:t>mail</w:t>
+      </w:r>
+      <w:proofErr w:type="spellEnd"/>
     </w:p>
     <w:p>
       <w:pPr>

</xml_diff>

<commit_message>
Show user info of comments, pagination of issues
</commit_message>
<xml_diff>
--- a/Intranet funktionsbeskrivning.docx
+++ b/Intranet funktionsbeskrivning.docx
@@ -77,6 +77,120 @@
       <w:pPr>
         <w:pStyle w:val="Rubrik1"/>
       </w:pPr>
+      <w:proofErr w:type="spellStart"/>
+      <w:r>
+        <w:t>Adminpanel</w:t>
+      </w:r>
+      <w:proofErr w:type="spellEnd"/>
+    </w:p>
+    <w:p>
+      <w:pPr>
+        <w:pStyle w:val="Liststycke"/>
+        <w:numPr>
+          <w:ilvl w:val="0"/>
+          <w:numId w:val="4"/>
+        </w:numPr>
+      </w:pPr>
+      <w:r>
+        <w:t>Inställningar</w:t>
+      </w:r>
+    </w:p>
+    <w:p>
+      <w:pPr>
+        <w:pStyle w:val="Liststycke"/>
+        <w:numPr>
+          <w:ilvl w:val="1"/>
+          <w:numId w:val="4"/>
+        </w:numPr>
+      </w:pPr>
+      <w:r>
+        <w:t>Arbetstider</w:t>
+      </w:r>
+    </w:p>
+    <w:p>
+      <w:pPr>
+        <w:pStyle w:val="Liststycke"/>
+        <w:numPr>
+          <w:ilvl w:val="1"/>
+          <w:numId w:val="4"/>
+        </w:numPr>
+      </w:pPr>
+      <w:r>
+        <w:t>Färgschema</w:t>
+      </w:r>
+    </w:p>
+    <w:p>
+      <w:pPr>
+        <w:pStyle w:val="Liststycke"/>
+        <w:numPr>
+          <w:ilvl w:val="1"/>
+          <w:numId w:val="4"/>
+        </w:numPr>
+      </w:pPr>
+      <w:r>
+        <w:t>Ärenden</w:t>
+      </w:r>
+    </w:p>
+    <w:p>
+      <w:pPr>
+        <w:pStyle w:val="Liststycke"/>
+        <w:numPr>
+          <w:ilvl w:val="2"/>
+          <w:numId w:val="4"/>
+        </w:numPr>
+      </w:pPr>
+      <w:r>
+        <w:t>Ärendetyper(areas)</w:t>
+      </w:r>
+    </w:p>
+    <w:p>
+      <w:pPr>
+        <w:pStyle w:val="Liststycke"/>
+        <w:numPr>
+          <w:ilvl w:val="2"/>
+          <w:numId w:val="4"/>
+        </w:numPr>
+      </w:pPr>
+      <w:r>
+        <w:t>Ärenden (tasks)</w:t>
+      </w:r>
+    </w:p>
+    <w:p>
+      <w:pPr>
+        <w:pStyle w:val="Liststycke"/>
+        <w:numPr>
+          <w:ilvl w:val="2"/>
+          <w:numId w:val="4"/>
+        </w:numPr>
+      </w:pPr>
+      <w:r>
+        <w:t xml:space="preserve">Tider för </w:t>
+      </w:r>
+      <w:proofErr w:type="spellStart"/>
+      <w:r>
+        <w:t>callback</w:t>
+      </w:r>
+      <w:proofErr w:type="spellEnd"/>
+      <w:r>
+        <w:t xml:space="preserve"> för olika typer av areas(</w:t>
+      </w:r>
+      <w:proofErr w:type="spellStart"/>
+      <w:r>
+        <w:t>priorities</w:t>
+      </w:r>
+      <w:proofErr w:type="spellEnd"/>
+      <w:r>
+        <w:t>)</w:t>
+      </w:r>
+    </w:p>
+    <w:p>
+      <w:pPr>
+        <w:pStyle w:val="Liststycke"/>
+        <w:numPr>
+          <w:ilvl w:val="2"/>
+          <w:numId w:val="4"/>
+        </w:numPr>
+      </w:pPr>
       <w:r>
         <w:t>Användare</w:t>
       </w:r>
@@ -85,12 +199,40 @@
       <w:pPr>
         <w:pStyle w:val="Liststycke"/>
         <w:numPr>
+          <w:ilvl w:val="2"/>
+          <w:numId w:val="4"/>
+        </w:numPr>
+      </w:pPr>
+    </w:p>
+    <w:p>
+      <w:pPr>
+        <w:pStyle w:val="Liststycke"/>
+        <w:numPr>
           <w:ilvl w:val="0"/>
+          <w:numId w:val="4"/>
+        </w:numPr>
+      </w:pPr>
+      <w:r>
+        <w:t xml:space="preserve">Användare </w:t>
+      </w:r>
+    </w:p>
+    <w:p>
+      <w:pPr>
+        <w:pStyle w:val="Liststycke"/>
+        <w:numPr>
+          <w:ilvl w:val="1"/>
           <w:numId w:val="2"/>
         </w:numPr>
-      </w:pPr>
-      <w:r>
-        <w:t xml:space="preserve">Användare </w:t>
+        <w:ind w:left="1080"/>
+        <w:rPr>
+          <w:strike/>
+        </w:rPr>
+      </w:pPr>
+      <w:r>
+        <w:rPr>
+          <w:strike/>
+        </w:rPr>
+        <w:t>Registrerar sig själva med eget lösenord</w:t>
       </w:r>
     </w:p>
     <w:p>
@@ -100,27 +242,23 @@
           <w:ilvl w:val="1"/>
           <w:numId w:val="2"/>
         </w:numPr>
-        <w:rPr>
-          <w:strike/>
-        </w:rPr>
-      </w:pPr>
-      <w:r>
-        <w:rPr>
-          <w:strike/>
-        </w:rPr>
-        <w:t>Registrerar sig själva med eget lösenord</w:t>
-      </w:r>
-    </w:p>
-    <w:p>
-      <w:pPr>
-        <w:pStyle w:val="Liststycke"/>
-        <w:numPr>
-          <w:ilvl w:val="1"/>
+        <w:ind w:left="1080"/>
+      </w:pPr>
+      <w:r>
+        <w:t>Ändra profil</w:t>
+      </w:r>
+    </w:p>
+    <w:p>
+      <w:pPr>
+        <w:pStyle w:val="Liststycke"/>
+        <w:numPr>
+          <w:ilvl w:val="2"/>
           <w:numId w:val="2"/>
         </w:numPr>
-      </w:pPr>
-      <w:r>
-        <w:t>Ändra profil</w:t>
+        <w:ind w:left="1800"/>
+      </w:pPr>
+      <w:r>
+        <w:t>Ändra lösen</w:t>
       </w:r>
     </w:p>
     <w:p>
@@ -130,9 +268,16 @@
           <w:ilvl w:val="2"/>
           <w:numId w:val="2"/>
         </w:numPr>
-      </w:pPr>
-      <w:r>
-        <w:t>Ändra lösen</w:t>
+        <w:ind w:left="1800"/>
+      </w:pPr>
+      <w:r>
+        <w:t>Ändra nam</w:t>
+      </w:r>
+      <w:r>
+        <w:t>n</w:t>
+      </w:r>
+      <w:r>
+        <w:t>uppgifter</w:t>
       </w:r>
     </w:p>
     <w:p>
@@ -142,16 +287,13 @@
           <w:ilvl w:val="2"/>
           <w:numId w:val="2"/>
         </w:numPr>
-      </w:pPr>
-      <w:r>
-        <w:t>Ändra nam</w:t>
-      </w:r>
-      <w:r>
-        <w:t>n</w:t>
-      </w:r>
-      <w:r>
-        <w:t>uppgifter</w:t>
-      </w:r>
+        <w:ind w:left="1800"/>
+      </w:pPr>
+      <w:proofErr w:type="spellStart"/>
+      <w:r>
+        <w:t>Initialer</w:t>
+      </w:r>
+      <w:proofErr w:type="spellEnd"/>
     </w:p>
     <w:p>
       <w:pPr>
@@ -160,9 +302,33 @@
           <w:ilvl w:val="2"/>
           <w:numId w:val="2"/>
         </w:numPr>
-      </w:pPr>
-      <w:r>
-        <w:t>Initialer</w:t>
+        <w:ind w:left="1800"/>
+      </w:pPr>
+      <w:r>
+        <w:rPr>
+          <w:i/>
+        </w:rPr>
+        <w:t>Bild(</w:t>
+      </w:r>
+      <w:proofErr w:type="spellStart"/>
+      <w:r>
+        <w:rPr>
+          <w:i/>
+        </w:rPr>
+        <w:t>avatar</w:t>
+      </w:r>
+      <w:proofErr w:type="spellEnd"/>
+      <w:r>
+        <w:rPr>
+          <w:i/>
+        </w:rPr>
+        <w:t>)</w:t>
+      </w:r>
+      <w:r>
+        <w:rPr>
+          <w:i/>
+        </w:rPr>
+        <w:t xml:space="preserve"> </w:t>
       </w:r>
     </w:p>
     <w:p>
@@ -172,157 +338,137 @@
           <w:ilvl w:val="2"/>
           <w:numId w:val="2"/>
         </w:numPr>
-        <w:rPr>
-          <w:i/>
-        </w:rPr>
-      </w:pPr>
-      <w:r>
-        <w:rPr>
-          <w:i/>
-        </w:rPr>
-        <w:t>Bild(</w:t>
-      </w:r>
+      </w:pPr>
       <w:proofErr w:type="spellStart"/>
       <w:r>
-        <w:rPr>
-          <w:i/>
-        </w:rPr>
-        <w:t>avatar</w:t>
+        <w:t>Mailhantering</w:t>
       </w:r>
       <w:proofErr w:type="spellEnd"/>
       <w:r>
-        <w:rPr>
-          <w:i/>
-        </w:rPr>
-        <w:t>)</w:t>
-      </w:r>
-    </w:p>
-    <w:p>
-      <w:pPr>
-        <w:pStyle w:val="Liststycke"/>
-        <w:numPr>
-          <w:ilvl w:val="1"/>
+        <w:t xml:space="preserve"> av </w:t>
+      </w:r>
+      <w:proofErr w:type="gramStart"/>
+      <w:r>
+        <w:t>glömt</w:t>
+      </w:r>
+      <w:proofErr w:type="gramEnd"/>
+      <w:r>
+        <w:t xml:space="preserve"> lösen</w:t>
+      </w:r>
+    </w:p>
+    <w:p>
+      <w:pPr>
+        <w:pStyle w:val="Liststycke"/>
+        <w:numPr>
+          <w:ilvl w:val="2"/>
           <w:numId w:val="2"/>
         </w:numPr>
       </w:pPr>
+    </w:p>
+    <w:p>
+      <w:pPr>
+        <w:pStyle w:val="Liststycke"/>
+        <w:numPr>
+          <w:ilvl w:val="1"/>
+          <w:numId w:val="2"/>
+        </w:numPr>
+      </w:pPr>
+      <w:r>
+        <w:t>Roller</w:t>
+      </w:r>
+    </w:p>
+    <w:p>
+      <w:pPr>
+        <w:pStyle w:val="Liststycke"/>
+        <w:numPr>
+          <w:ilvl w:val="1"/>
+          <w:numId w:val="2"/>
+        </w:numPr>
+        <w:ind w:left="1080"/>
+        <w:rPr>
+          <w:b/>
+          <w:i/>
+        </w:rPr>
+      </w:pPr>
+      <w:r>
+        <w:rPr>
+          <w:b/>
+          <w:i/>
+        </w:rPr>
+        <w:t xml:space="preserve">Skapa </w:t>
+      </w:r>
       <w:proofErr w:type="spellStart"/>
       <w:r>
-        <w:t>Mailhantering</w:t>
+        <w:rPr>
+          <w:b/>
+          <w:i/>
+        </w:rPr>
+        <w:t>Superadmin</w:t>
       </w:r>
       <w:proofErr w:type="spellEnd"/>
       <w:r>
-        <w:t xml:space="preserve"> av </w:t>
-      </w:r>
-      <w:proofErr w:type="gramStart"/>
-      <w:r>
-        <w:t>glömt</w:t>
-      </w:r>
-      <w:proofErr w:type="gramEnd"/>
-      <w:r>
-        <w:t xml:space="preserve"> lösen</w:t>
-      </w:r>
-    </w:p>
-    <w:p>
-      <w:pPr>
-        <w:pStyle w:val="Liststycke"/>
-        <w:numPr>
-          <w:ilvl w:val="0"/>
+        <w:rPr>
+          <w:b/>
+          <w:i/>
+        </w:rPr>
+        <w:t xml:space="preserve">, </w:t>
+      </w:r>
+      <w:proofErr w:type="spellStart"/>
+      <w:r>
+        <w:rPr>
+          <w:b/>
+          <w:i/>
+        </w:rPr>
+        <w:t>Admin</w:t>
+      </w:r>
+      <w:proofErr w:type="spellEnd"/>
+      <w:r>
+        <w:rPr>
+          <w:b/>
+          <w:i/>
+        </w:rPr>
+        <w:t xml:space="preserve"> ska vara ”</w:t>
+      </w:r>
+      <w:proofErr w:type="spellStart"/>
+      <w:r>
+        <w:rPr>
+          <w:b/>
+          <w:i/>
+        </w:rPr>
+        <w:t>kontorsadmin</w:t>
+      </w:r>
+      <w:proofErr w:type="spellEnd"/>
+      <w:r>
+        <w:rPr>
+          <w:b/>
+          <w:i/>
+        </w:rPr>
+        <w:t>”</w:t>
+      </w:r>
+    </w:p>
+    <w:p>
+      <w:pPr>
+        <w:pStyle w:val="Liststycke"/>
+        <w:numPr>
+          <w:ilvl w:val="1"/>
           <w:numId w:val="2"/>
         </w:numPr>
-      </w:pPr>
-      <w:r>
-        <w:t>Roller</w:t>
-      </w:r>
-    </w:p>
-    <w:p>
-      <w:pPr>
-        <w:pStyle w:val="Liststycke"/>
-        <w:numPr>
-          <w:ilvl w:val="1"/>
+        <w:ind w:left="1080"/>
+      </w:pPr>
+      <w:proofErr w:type="spellStart"/>
+      <w:r>
+        <w:t>Admin</w:t>
+      </w:r>
+      <w:proofErr w:type="spellEnd"/>
+    </w:p>
+    <w:p>
+      <w:pPr>
+        <w:pStyle w:val="Liststycke"/>
+        <w:numPr>
+          <w:ilvl w:val="2"/>
           <w:numId w:val="2"/>
         </w:numPr>
-        <w:rPr>
-          <w:b/>
-          <w:i/>
-        </w:rPr>
-      </w:pPr>
-      <w:r>
-        <w:rPr>
-          <w:b/>
-          <w:i/>
-        </w:rPr>
-        <w:t xml:space="preserve">Skapa </w:t>
-      </w:r>
-      <w:proofErr w:type="spellStart"/>
-      <w:r>
-        <w:rPr>
-          <w:b/>
-          <w:i/>
-        </w:rPr>
-        <w:t>Superadmin</w:t>
-      </w:r>
-      <w:proofErr w:type="spellEnd"/>
-      <w:r>
-        <w:rPr>
-          <w:b/>
-          <w:i/>
-        </w:rPr>
-        <w:t xml:space="preserve">, </w:t>
-      </w:r>
-      <w:proofErr w:type="spellStart"/>
-      <w:r>
-        <w:rPr>
-          <w:b/>
-          <w:i/>
-        </w:rPr>
-        <w:t>Admin</w:t>
-      </w:r>
-      <w:proofErr w:type="spellEnd"/>
-      <w:r>
-        <w:rPr>
-          <w:b/>
-          <w:i/>
-        </w:rPr>
-        <w:t xml:space="preserve"> ska vara ”</w:t>
-      </w:r>
-      <w:proofErr w:type="spellStart"/>
-      <w:r>
-        <w:rPr>
-          <w:b/>
-          <w:i/>
-        </w:rPr>
-        <w:t>kontorsadmin</w:t>
-      </w:r>
-      <w:proofErr w:type="spellEnd"/>
-      <w:r>
-        <w:rPr>
-          <w:b/>
-          <w:i/>
-        </w:rPr>
-        <w:t>”</w:t>
-      </w:r>
-    </w:p>
-    <w:p>
-      <w:pPr>
-        <w:pStyle w:val="Liststycke"/>
-        <w:numPr>
-          <w:ilvl w:val="1"/>
-          <w:numId w:val="2"/>
-        </w:numPr>
-      </w:pPr>
-      <w:proofErr w:type="spellStart"/>
-      <w:r>
-        <w:t>Admin</w:t>
-      </w:r>
-      <w:proofErr w:type="spellEnd"/>
-    </w:p>
-    <w:p>
-      <w:pPr>
-        <w:pStyle w:val="Liststycke"/>
-        <w:numPr>
-          <w:ilvl w:val="2"/>
-          <w:numId w:val="2"/>
-        </w:numPr>
+        <w:ind w:left="1800"/>
         <w:rPr>
           <w:strike/>
         </w:rPr>
@@ -341,6 +487,7 @@
           <w:ilvl w:val="3"/>
           <w:numId w:val="2"/>
         </w:numPr>
+        <w:ind w:left="2520"/>
         <w:rPr>
           <w:strike/>
         </w:rPr>
@@ -359,6 +506,7 @@
           <w:ilvl w:val="3"/>
           <w:numId w:val="2"/>
         </w:numPr>
+        <w:ind w:left="2520"/>
         <w:rPr>
           <w:strike/>
         </w:rPr>
@@ -377,6 +525,7 @@
           <w:ilvl w:val="3"/>
           <w:numId w:val="2"/>
         </w:numPr>
+        <w:ind w:left="2520"/>
         <w:rPr>
           <w:strike/>
         </w:rPr>
@@ -395,6 +544,7 @@
           <w:ilvl w:val="3"/>
           <w:numId w:val="2"/>
         </w:numPr>
+        <w:ind w:left="2520"/>
         <w:rPr>
           <w:strike/>
         </w:rPr>
@@ -413,6 +563,7 @@
           <w:ilvl w:val="2"/>
           <w:numId w:val="2"/>
         </w:numPr>
+        <w:ind w:left="1800"/>
         <w:rPr>
           <w:strike/>
         </w:rPr>
@@ -431,6 +582,7 @@
           <w:ilvl w:val="3"/>
           <w:numId w:val="2"/>
         </w:numPr>
+        <w:ind w:left="2520"/>
         <w:rPr>
           <w:strike/>
         </w:rPr>
@@ -449,6 +601,7 @@
           <w:ilvl w:val="2"/>
           <w:numId w:val="2"/>
         </w:numPr>
+        <w:ind w:left="1800"/>
         <w:rPr>
           <w:strike/>
         </w:rPr>
@@ -467,6 +620,7 @@
           <w:ilvl w:val="3"/>
           <w:numId w:val="2"/>
         </w:numPr>
+        <w:ind w:left="2520"/>
         <w:rPr>
           <w:strike/>
         </w:rPr>
@@ -485,6 +639,7 @@
           <w:ilvl w:val="1"/>
           <w:numId w:val="2"/>
         </w:numPr>
+        <w:ind w:left="1080"/>
       </w:pPr>
       <w:proofErr w:type="spellStart"/>
       <w:r>
@@ -499,6 +654,7 @@
           <w:ilvl w:val="1"/>
           <w:numId w:val="2"/>
         </w:numPr>
+        <w:ind w:left="1080"/>
       </w:pPr>
       <w:proofErr w:type="spellStart"/>
       <w:r>
@@ -511,6 +667,7 @@
         <w:pStyle w:val="Rubrik1"/>
       </w:pPr>
       <w:r>
+        <w:lastRenderedPageBreak/>
         <w:t>Receptionsskärm</w:t>
       </w:r>
     </w:p>
@@ -653,8 +810,670 @@
         <w:pStyle w:val="Rubrik1"/>
       </w:pPr>
       <w:r>
+        <w:t>Ärenden</w:t>
+      </w:r>
+    </w:p>
+    <w:p>
+      <w:pPr>
+        <w:pStyle w:val="Liststycke"/>
+        <w:numPr>
+          <w:ilvl w:val="0"/>
+          <w:numId w:val="1"/>
+        </w:numPr>
+      </w:pPr>
+      <w:r>
+        <w:t>Skapa ärende</w:t>
+      </w:r>
+    </w:p>
+    <w:p>
+      <w:pPr>
+        <w:pStyle w:val="Liststycke"/>
+        <w:numPr>
+          <w:ilvl w:val="1"/>
+          <w:numId w:val="1"/>
+        </w:numPr>
+        <w:rPr>
+          <w:strike/>
+        </w:rPr>
+      </w:pPr>
+      <w:r>
+        <w:rPr>
+          <w:strike/>
+        </w:rPr>
+        <w:t>Alla kunduppgifter, ärendetyp mm som tidigare</w:t>
+      </w:r>
+    </w:p>
+    <w:p>
+      <w:pPr>
+        <w:pStyle w:val="Liststycke"/>
+        <w:numPr>
+          <w:ilvl w:val="1"/>
+          <w:numId w:val="1"/>
+        </w:numPr>
+        <w:rPr>
+          <w:strike/>
+        </w:rPr>
+      </w:pPr>
+      <w:r>
+        <w:rPr>
+          <w:strike/>
+        </w:rPr>
+        <w:t>Personliga ärenden ska bara visa användare som är valida (</w:t>
+      </w:r>
+      <w:proofErr w:type="gramStart"/>
+      <w:r>
+        <w:rPr>
+          <w:strike/>
+        </w:rPr>
+        <w:t>ej</w:t>
+      </w:r>
+      <w:proofErr w:type="gramEnd"/>
+      <w:r>
+        <w:rPr>
+          <w:strike/>
+        </w:rPr>
+        <w:t xml:space="preserve"> </w:t>
+      </w:r>
+      <w:proofErr w:type="spellStart"/>
+      <w:r>
+        <w:rPr>
+          <w:strike/>
+        </w:rPr>
+        <w:t>admin</w:t>
+      </w:r>
+      <w:proofErr w:type="spellEnd"/>
+      <w:r>
+        <w:rPr>
+          <w:strike/>
+        </w:rPr>
+        <w:t xml:space="preserve"> </w:t>
+      </w:r>
+      <w:proofErr w:type="spellStart"/>
+      <w:r>
+        <w:rPr>
+          <w:strike/>
+        </w:rPr>
+        <w:t>osv</w:t>
+      </w:r>
+      <w:proofErr w:type="spellEnd"/>
+      <w:r>
+        <w:rPr>
+          <w:strike/>
+        </w:rPr>
+        <w:t>)</w:t>
+      </w:r>
+    </w:p>
+    <w:p>
+      <w:pPr>
+        <w:pStyle w:val="Liststycke"/>
+        <w:numPr>
+          <w:ilvl w:val="1"/>
+          <w:numId w:val="1"/>
+        </w:numPr>
+      </w:pPr>
+      <w:r>
+        <w:t>Mail till ansvariga för ärendetypen</w:t>
+      </w:r>
+    </w:p>
+    <w:p>
+      <w:pPr>
+        <w:pStyle w:val="Liststycke"/>
+        <w:numPr>
+          <w:ilvl w:val="2"/>
+          <w:numId w:val="1"/>
+        </w:numPr>
+      </w:pPr>
+      <w:r>
+        <w:t>Mail till rätt personer</w:t>
+      </w:r>
+    </w:p>
+    <w:p>
+      <w:pPr>
+        <w:pStyle w:val="Liststycke"/>
+        <w:numPr>
+          <w:ilvl w:val="2"/>
+          <w:numId w:val="1"/>
+        </w:numPr>
+        <w:rPr>
+          <w:strike/>
+        </w:rPr>
+      </w:pPr>
+      <w:r>
+        <w:rPr>
+          <w:strike/>
+        </w:rPr>
+        <w:t>Skapat när</w:t>
+      </w:r>
+    </w:p>
+    <w:p>
+      <w:pPr>
+        <w:pStyle w:val="Liststycke"/>
+        <w:numPr>
+          <w:ilvl w:val="2"/>
+          <w:numId w:val="1"/>
+        </w:numPr>
+        <w:rPr>
+          <w:strike/>
+        </w:rPr>
+      </w:pPr>
+      <w:r>
+        <w:rPr>
+          <w:strike/>
+        </w:rPr>
+        <w:t>Skapat av vem</w:t>
+      </w:r>
+    </w:p>
+    <w:p>
+      <w:pPr>
+        <w:pStyle w:val="Liststycke"/>
+        <w:numPr>
+          <w:ilvl w:val="2"/>
+          <w:numId w:val="1"/>
+        </w:numPr>
+        <w:rPr>
+          <w:strike/>
+        </w:rPr>
+      </w:pPr>
+      <w:r>
+        <w:rPr>
+          <w:strike/>
+        </w:rPr>
+        <w:t>Typ av ärende</w:t>
+      </w:r>
+    </w:p>
+    <w:p>
+      <w:pPr>
+        <w:pStyle w:val="Liststycke"/>
+        <w:numPr>
+          <w:ilvl w:val="2"/>
+          <w:numId w:val="1"/>
+        </w:numPr>
+        <w:rPr>
+          <w:strike/>
+        </w:rPr>
+      </w:pPr>
+      <w:r>
+        <w:rPr>
+          <w:strike/>
+        </w:rPr>
+        <w:t>Alla kontaktuppgi</w:t>
+      </w:r>
+      <w:r>
+        <w:rPr>
+          <w:strike/>
+        </w:rPr>
+        <w:t>f</w:t>
+      </w:r>
+      <w:r>
+        <w:rPr>
+          <w:strike/>
+        </w:rPr>
+        <w:t>ter</w:t>
+      </w:r>
+    </w:p>
+    <w:p>
+      <w:pPr>
+        <w:pStyle w:val="Liststycke"/>
+        <w:numPr>
+          <w:ilvl w:val="2"/>
+          <w:numId w:val="1"/>
+        </w:numPr>
+        <w:rPr>
+          <w:strike/>
+        </w:rPr>
+      </w:pPr>
+      <w:r>
+        <w:rPr>
+          <w:strike/>
+        </w:rPr>
+        <w:t>Beskrivning och kommentarer</w:t>
+      </w:r>
+    </w:p>
+    <w:p>
+      <w:pPr>
+        <w:pStyle w:val="Liststycke"/>
+        <w:numPr>
+          <w:ilvl w:val="2"/>
+          <w:numId w:val="1"/>
+        </w:numPr>
+        <w:rPr>
+          <w:strike/>
+        </w:rPr>
+      </w:pPr>
+      <w:r>
+        <w:rPr>
+          <w:strike/>
+        </w:rPr>
+        <w:t>Länk till ärendet</w:t>
+      </w:r>
+    </w:p>
+    <w:p>
+      <w:pPr>
+        <w:pStyle w:val="Liststycke"/>
+        <w:numPr>
+          <w:ilvl w:val="2"/>
+          <w:numId w:val="1"/>
+        </w:numPr>
+      </w:pPr>
+      <w:r>
+        <w:t>Tid för senaste återkoppling (med hänsyn till arbetsdagar om möjligt)</w:t>
+      </w:r>
+    </w:p>
+    <w:p>
+      <w:pPr>
+        <w:pStyle w:val="Liststycke"/>
+        <w:numPr>
+          <w:ilvl w:val="1"/>
+          <w:numId w:val="1"/>
+        </w:numPr>
+      </w:pPr>
+      <w:r>
+        <w:t>Mail till kunden med ärendenummer</w:t>
+      </w:r>
+    </w:p>
+    <w:p>
+      <w:pPr>
+        <w:pStyle w:val="Liststycke"/>
+        <w:numPr>
+          <w:ilvl w:val="1"/>
+          <w:numId w:val="1"/>
+        </w:numPr>
+        <w:rPr>
+          <w:i/>
+        </w:rPr>
+      </w:pPr>
+      <w:r>
+        <w:rPr>
+          <w:i/>
+        </w:rPr>
+        <w:t>Bifoga filer</w:t>
+      </w:r>
+    </w:p>
+    <w:p>
+      <w:pPr>
+        <w:pStyle w:val="Liststycke"/>
+        <w:numPr>
+          <w:ilvl w:val="1"/>
+          <w:numId w:val="1"/>
+        </w:numPr>
+        <w:rPr>
+          <w:i/>
+        </w:rPr>
+      </w:pPr>
+      <w:r>
+        <w:rPr>
+          <w:i/>
+        </w:rPr>
+        <w:t>Autofyll av kunduppgifter</w:t>
+      </w:r>
+    </w:p>
+    <w:p>
+      <w:pPr>
+        <w:pStyle w:val="Liststycke"/>
+        <w:numPr>
+          <w:ilvl w:val="0"/>
+          <w:numId w:val="1"/>
+        </w:numPr>
+      </w:pPr>
+      <w:r>
+        <w:t>Visa alla ärenden</w:t>
+      </w:r>
+    </w:p>
+    <w:p>
+      <w:pPr>
+        <w:pStyle w:val="Liststycke"/>
+        <w:numPr>
+          <w:ilvl w:val="1"/>
+          <w:numId w:val="1"/>
+        </w:numPr>
+      </w:pPr>
+      <w:r>
+        <w:t>Färger</w:t>
+      </w:r>
+    </w:p>
+    <w:p>
+      <w:pPr>
+        <w:pStyle w:val="Liststycke"/>
+        <w:numPr>
+          <w:ilvl w:val="2"/>
+          <w:numId w:val="1"/>
+        </w:numPr>
+      </w:pPr>
+      <w:r>
+        <w:t>Personligt</w:t>
+      </w:r>
+    </w:p>
+    <w:p>
+      <w:pPr>
+        <w:pStyle w:val="Liststycke"/>
+        <w:numPr>
+          <w:ilvl w:val="2"/>
+          <w:numId w:val="1"/>
+        </w:numPr>
+      </w:pPr>
+      <w:r>
+        <w:t>Försenat</w:t>
+      </w:r>
+    </w:p>
+    <w:p>
+      <w:pPr>
+        <w:pStyle w:val="Liststycke"/>
+        <w:numPr>
+          <w:ilvl w:val="2"/>
+          <w:numId w:val="1"/>
+        </w:numPr>
+      </w:pPr>
+      <w:r>
+        <w:t>Pausat</w:t>
+      </w:r>
+    </w:p>
+    <w:p>
+      <w:pPr>
+        <w:pStyle w:val="Liststycke"/>
+        <w:numPr>
+          <w:ilvl w:val="2"/>
+          <w:numId w:val="1"/>
+        </w:numPr>
+      </w:pPr>
+      <w:r>
+        <w:t>Boll hos kund</w:t>
+      </w:r>
+    </w:p>
+    <w:p>
+      <w:pPr>
+        <w:pStyle w:val="Liststycke"/>
+        <w:ind w:left="2160"/>
+      </w:pPr>
+    </w:p>
+    <w:p>
+      <w:pPr>
+        <w:pStyle w:val="Liststycke"/>
+        <w:numPr>
+          <w:ilvl w:val="0"/>
+          <w:numId w:val="1"/>
+        </w:numPr>
+      </w:pPr>
+      <w:r>
+        <w:t>Ändra ärende</w:t>
+      </w:r>
+    </w:p>
+    <w:p>
+      <w:pPr>
+        <w:pStyle w:val="Liststycke"/>
+        <w:numPr>
+          <w:ilvl w:val="1"/>
+          <w:numId w:val="1"/>
+        </w:numPr>
+        <w:rPr>
+          <w:i/>
+        </w:rPr>
+      </w:pPr>
+      <w:r>
+        <w:rPr>
+          <w:i/>
+        </w:rPr>
+        <w:t>Följ ärende</w:t>
+      </w:r>
+    </w:p>
+    <w:p>
+      <w:pPr>
+        <w:pStyle w:val="Liststycke"/>
+        <w:numPr>
+          <w:ilvl w:val="0"/>
+          <w:numId w:val="1"/>
+        </w:numPr>
+      </w:pPr>
+      <w:r>
+        <w:t>Visa enskilt ärende (samma som checka ut direkt?)</w:t>
+      </w:r>
+    </w:p>
+    <w:p>
+      <w:pPr>
+        <w:pStyle w:val="Liststycke"/>
+        <w:numPr>
+          <w:ilvl w:val="1"/>
+          <w:numId w:val="1"/>
+        </w:numPr>
+      </w:pPr>
+      <w:r>
+        <w:t>Visa vem som skapat ärendet</w:t>
+      </w:r>
+    </w:p>
+    <w:p>
+      <w:pPr>
+        <w:pStyle w:val="Liststycke"/>
+        <w:numPr>
+          <w:ilvl w:val="1"/>
+          <w:numId w:val="1"/>
+        </w:numPr>
+        <w:rPr>
+          <w:strike/>
+        </w:rPr>
+      </w:pPr>
+      <w:r>
+        <w:rPr>
+          <w:strike/>
+        </w:rPr>
+        <w:t>Visa alla kommentarer</w:t>
+      </w:r>
+    </w:p>
+    <w:p>
+      <w:pPr>
+        <w:pStyle w:val="Liststycke"/>
+        <w:numPr>
+          <w:ilvl w:val="2"/>
+          <w:numId w:val="1"/>
+        </w:numPr>
+        <w:rPr>
+          <w:strike/>
+        </w:rPr>
+      </w:pPr>
+      <w:r>
+        <w:rPr>
+          <w:strike/>
+        </w:rPr>
+        <w:t>Visa vem som gjort kommentaren och när</w:t>
+      </w:r>
+    </w:p>
+    <w:p>
+      <w:pPr>
+        <w:pStyle w:val="Liststycke"/>
+        <w:numPr>
+          <w:ilvl w:val="1"/>
+          <w:numId w:val="1"/>
+        </w:numPr>
+      </w:pPr>
+      <w:r>
+        <w:t>Kunna ändra kommentarer</w:t>
+      </w:r>
+    </w:p>
+    <w:p>
+      <w:pPr>
+        <w:pStyle w:val="Liststycke"/>
+        <w:numPr>
+          <w:ilvl w:val="1"/>
+          <w:numId w:val="1"/>
+        </w:numPr>
+        <w:rPr>
+          <w:strike/>
+        </w:rPr>
+      </w:pPr>
+      <w:r>
+        <w:rPr>
+          <w:strike/>
+        </w:rPr>
+        <w:t>Kunna ändra alla fält i ärendet</w:t>
+      </w:r>
+    </w:p>
+    <w:p>
+      <w:pPr>
+        <w:pStyle w:val="Liststycke"/>
+        <w:numPr>
+          <w:ilvl w:val="0"/>
+          <w:numId w:val="1"/>
+        </w:numPr>
+      </w:pPr>
+      <w:r>
+        <w:t>Checka ut ärende</w:t>
+      </w:r>
+    </w:p>
+    <w:p>
+      <w:pPr>
+        <w:pStyle w:val="Liststycke"/>
+        <w:numPr>
+          <w:ilvl w:val="1"/>
+          <w:numId w:val="1"/>
+        </w:numPr>
+        <w:rPr>
+          <w:strike/>
+        </w:rPr>
+      </w:pPr>
+      <w:r>
+        <w:rPr>
+          <w:strike/>
+        </w:rPr>
+        <w:t>Logga tiden</w:t>
+      </w:r>
+    </w:p>
+    <w:p>
+      <w:pPr>
+        <w:pStyle w:val="Liststycke"/>
+        <w:numPr>
+          <w:ilvl w:val="1"/>
+          <w:numId w:val="1"/>
+        </w:numPr>
+        <w:rPr>
+          <w:strike/>
+        </w:rPr>
+      </w:pPr>
+      <w:r>
+        <w:rPr>
+          <w:strike/>
+        </w:rPr>
+        <w:t>Spara kommentar</w:t>
+      </w:r>
+    </w:p>
+    <w:p>
+      <w:pPr>
+        <w:pStyle w:val="Liststycke"/>
+        <w:numPr>
+          <w:ilvl w:val="1"/>
+          <w:numId w:val="1"/>
+        </w:numPr>
+      </w:pPr>
+      <w:r>
+        <w:t>Meddelande till kund här eller separat?</w:t>
+      </w:r>
+    </w:p>
+    <w:p>
+      <w:pPr>
+        <w:pStyle w:val="Liststycke"/>
+        <w:numPr>
+          <w:ilvl w:val="1"/>
+          <w:numId w:val="1"/>
+        </w:numPr>
+      </w:pPr>
+      <w:r>
+        <w:t>Mail till skaparen och gruppen</w:t>
+      </w:r>
+    </w:p>
+    <w:p>
+      <w:pPr>
+        <w:pStyle w:val="Liststycke"/>
+        <w:numPr>
+          <w:ilvl w:val="2"/>
+          <w:numId w:val="1"/>
+        </w:numPr>
+      </w:pPr>
+      <w:r>
         <w:lastRenderedPageBreak/>
-        <w:t>Ärenden</w:t>
+        <w:t xml:space="preserve">Skaparen och gruppen när </w:t>
+      </w:r>
+      <w:proofErr w:type="spellStart"/>
+      <w:r>
+        <w:t>mail</w:t>
+      </w:r>
+      <w:proofErr w:type="spellEnd"/>
+      <w:r>
+        <w:t xml:space="preserve"> är kommenterat första gången</w:t>
+      </w:r>
+    </w:p>
+    <w:p>
+      <w:pPr>
+        <w:pStyle w:val="Liststycke"/>
+        <w:numPr>
+          <w:ilvl w:val="2"/>
+          <w:numId w:val="1"/>
+        </w:numPr>
+      </w:pPr>
+      <w:r>
+        <w:t xml:space="preserve">Mail till följare vid alla förändringar av kommentarer (Ändring av ärendehuvud </w:t>
+      </w:r>
+      <w:proofErr w:type="gramStart"/>
+      <w:r>
+        <w:t>ej</w:t>
+      </w:r>
+      <w:proofErr w:type="gramEnd"/>
+      <w:r>
+        <w:t xml:space="preserve"> nödvändigt att </w:t>
+      </w:r>
+      <w:proofErr w:type="spellStart"/>
+      <w:r>
+        <w:t>maila</w:t>
+      </w:r>
+      <w:proofErr w:type="spellEnd"/>
+      <w:r>
+        <w:t xml:space="preserve"> om, det är som regel bara rättelser)</w:t>
+      </w:r>
+    </w:p>
+    <w:p>
+      <w:pPr>
+        <w:pStyle w:val="Liststycke"/>
+        <w:numPr>
+          <w:ilvl w:val="1"/>
+          <w:numId w:val="1"/>
+        </w:numPr>
+        <w:rPr>
+          <w:i/>
+        </w:rPr>
+      </w:pPr>
+      <w:r>
+        <w:rPr>
+          <w:i/>
+        </w:rPr>
+        <w:t xml:space="preserve">Slack istället för </w:t>
+      </w:r>
+      <w:proofErr w:type="spellStart"/>
+      <w:r>
+        <w:rPr>
+          <w:i/>
+        </w:rPr>
+        <w:t>mail</w:t>
+      </w:r>
+      <w:proofErr w:type="spellEnd"/>
+      <w:r>
+        <w:rPr>
+          <w:i/>
+        </w:rPr>
+        <w:t>?</w:t>
+      </w:r>
+    </w:p>
+    <w:p>
+      <w:pPr>
+        <w:pStyle w:val="Liststycke"/>
+        <w:numPr>
+          <w:ilvl w:val="1"/>
+          <w:numId w:val="1"/>
+        </w:numPr>
+        <w:rPr>
+          <w:i/>
+        </w:rPr>
+      </w:pPr>
+      <w:r>
+        <w:rPr>
+          <w:i/>
+        </w:rPr>
+        <w:t>Ändra kommentarer?</w:t>
       </w:r>
     </w:p>
     <w:p>
@@ -666,405 +1485,101 @@
         </w:numPr>
       </w:pPr>
       <w:r>
-        <w:t>Skapa ärende</w:t>
-      </w:r>
-    </w:p>
-    <w:p>
-      <w:pPr>
-        <w:pStyle w:val="Liststycke"/>
-        <w:numPr>
-          <w:ilvl w:val="1"/>
-          <w:numId w:val="1"/>
-        </w:numPr>
-        <w:rPr>
-          <w:strike/>
-        </w:rPr>
-      </w:pPr>
-      <w:r>
-        <w:rPr>
-          <w:strike/>
-        </w:rPr>
-        <w:t>Alla kunduppgifter, ärendetyp mm som tidigare</w:t>
-      </w:r>
-    </w:p>
-    <w:p>
-      <w:pPr>
-        <w:pStyle w:val="Liststycke"/>
-        <w:numPr>
-          <w:ilvl w:val="1"/>
-          <w:numId w:val="1"/>
-        </w:numPr>
-      </w:pPr>
-      <w:r>
-        <w:t>Personliga ärenden ska bara visa användare som är valida (</w:t>
-      </w:r>
-      <w:proofErr w:type="gramStart"/>
-      <w:r>
-        <w:t>ej</w:t>
-      </w:r>
-      <w:proofErr w:type="gramEnd"/>
-      <w:r>
+        <w:t>Checka tillbaks ärende</w:t>
+      </w:r>
+    </w:p>
+    <w:p>
+      <w:pPr>
+        <w:pStyle w:val="Liststycke"/>
+        <w:numPr>
+          <w:ilvl w:val="1"/>
+          <w:numId w:val="1"/>
+        </w:numPr>
+        <w:rPr>
+          <w:strike/>
+        </w:rPr>
+      </w:pPr>
+      <w:r>
+        <w:rPr>
+          <w:strike/>
+        </w:rPr>
+        <w:t>Ärende checkas tillbaks för aktuell användare automatiskt</w:t>
+      </w:r>
+      <w:r>
+        <w:rPr>
+          <w:strike/>
+        </w:rPr>
+        <w:t xml:space="preserve"> om inte användaren sparat kommentar och gått ur ärendet själv.</w:t>
+      </w:r>
+      <w:r>
+        <w:rPr>
+          <w:strike/>
+        </w:rPr>
+        <w:t xml:space="preserve"> Men det kan vara flera dagar senare, automatisk </w:t>
+      </w:r>
+      <w:proofErr w:type="spellStart"/>
+      <w:r>
+        <w:rPr>
+          <w:strike/>
+        </w:rPr>
+        <w:t>incheck</w:t>
+      </w:r>
+      <w:proofErr w:type="spellEnd"/>
+      <w:r>
+        <w:rPr>
+          <w:strike/>
+        </w:rPr>
         <w:t xml:space="preserve"> </w:t>
       </w:r>
+      <w:r>
+        <w:rPr>
+          <w:strike/>
+        </w:rPr>
+        <w:t>är</w:t>
+      </w:r>
+      <w:r>
+        <w:rPr>
+          <w:strike/>
+        </w:rPr>
+        <w:t xml:space="preserve"> samma </w:t>
+      </w:r>
+      <w:r>
+        <w:rPr>
+          <w:strike/>
+        </w:rPr>
+        <w:t>tid/</w:t>
+      </w:r>
+      <w:r>
+        <w:rPr>
+          <w:strike/>
+        </w:rPr>
+        <w:t xml:space="preserve">datum som </w:t>
+      </w:r>
       <w:proofErr w:type="spellStart"/>
       <w:r>
-        <w:t>admin</w:t>
+        <w:rPr>
+          <w:strike/>
+        </w:rPr>
+        <w:t>utcheck</w:t>
       </w:r>
       <w:proofErr w:type="spellEnd"/>
       <w:r>
-        <w:t xml:space="preserve"> </w:t>
-      </w:r>
-      <w:proofErr w:type="spellStart"/>
-      <w:r>
-        <w:t>osv</w:t>
-      </w:r>
-      <w:proofErr w:type="spellEnd"/>
-      <w:r>
+        <w:rPr>
+          <w:strike/>
+        </w:rPr>
+        <w:t xml:space="preserve"> (</w:t>
+      </w:r>
+      <w:r>
+        <w:rPr>
+          <w:strike/>
+        </w:rPr>
+        <w:t>=0 tid spenderad på ärendet</w:t>
+      </w:r>
+      <w:r>
+        <w:rPr>
+          <w:strike/>
+        </w:rPr>
         <w:t>)</w:t>
-      </w:r>
-    </w:p>
-    <w:p>
-      <w:pPr>
-        <w:pStyle w:val="Liststycke"/>
-        <w:numPr>
-          <w:ilvl w:val="1"/>
-          <w:numId w:val="1"/>
-        </w:numPr>
-        <w:rPr>
-          <w:i/>
-        </w:rPr>
-      </w:pPr>
-      <w:r>
-        <w:rPr>
-          <w:i/>
-        </w:rPr>
-        <w:t>Bifoga filer</w:t>
-      </w:r>
-    </w:p>
-    <w:p>
-      <w:pPr>
-        <w:pStyle w:val="Liststycke"/>
-        <w:numPr>
-          <w:ilvl w:val="1"/>
-          <w:numId w:val="1"/>
-        </w:numPr>
-        <w:rPr>
-          <w:i/>
-        </w:rPr>
-      </w:pPr>
-      <w:r>
-        <w:rPr>
-          <w:i/>
-        </w:rPr>
-        <w:t>Autofyll av kunduppgifter</w:t>
-      </w:r>
-    </w:p>
-    <w:p>
-      <w:pPr>
-        <w:pStyle w:val="Liststycke"/>
-        <w:numPr>
-          <w:ilvl w:val="0"/>
-          <w:numId w:val="1"/>
-        </w:numPr>
-      </w:pPr>
-      <w:r>
-        <w:t>Visa alla ärenden</w:t>
-      </w:r>
-    </w:p>
-    <w:p>
-      <w:pPr>
-        <w:pStyle w:val="Liststycke"/>
-        <w:numPr>
-          <w:ilvl w:val="1"/>
-          <w:numId w:val="1"/>
-        </w:numPr>
-      </w:pPr>
-      <w:r>
-        <w:t>Färger</w:t>
-      </w:r>
-    </w:p>
-    <w:p>
-      <w:pPr>
-        <w:pStyle w:val="Liststycke"/>
-        <w:numPr>
-          <w:ilvl w:val="2"/>
-          <w:numId w:val="1"/>
-        </w:numPr>
-      </w:pPr>
-      <w:r>
-        <w:t>Personligt</w:t>
-      </w:r>
-    </w:p>
-    <w:p>
-      <w:pPr>
-        <w:pStyle w:val="Liststycke"/>
-        <w:numPr>
-          <w:ilvl w:val="2"/>
-          <w:numId w:val="1"/>
-        </w:numPr>
-      </w:pPr>
-      <w:r>
-        <w:t>Försenat</w:t>
-      </w:r>
-    </w:p>
-    <w:p>
-      <w:pPr>
-        <w:pStyle w:val="Liststycke"/>
-        <w:numPr>
-          <w:ilvl w:val="2"/>
-          <w:numId w:val="1"/>
-        </w:numPr>
-      </w:pPr>
-      <w:r>
-        <w:t>Pausat</w:t>
-      </w:r>
-    </w:p>
-    <w:p>
-      <w:pPr>
-        <w:pStyle w:val="Liststycke"/>
-        <w:numPr>
-          <w:ilvl w:val="2"/>
-          <w:numId w:val="1"/>
-        </w:numPr>
-      </w:pPr>
-      <w:r>
-        <w:t>Boll hos kund</w:t>
-      </w:r>
-    </w:p>
-    <w:p>
-      <w:pPr>
-        <w:pStyle w:val="Liststycke"/>
-        <w:ind w:left="2160"/>
-      </w:pPr>
-    </w:p>
-    <w:p>
-      <w:pPr>
-        <w:pStyle w:val="Liststycke"/>
-        <w:numPr>
-          <w:ilvl w:val="0"/>
-          <w:numId w:val="1"/>
-        </w:numPr>
-      </w:pPr>
-      <w:r>
-        <w:t>Ändra ärende</w:t>
-      </w:r>
-    </w:p>
-    <w:p>
-      <w:pPr>
-        <w:pStyle w:val="Liststycke"/>
-        <w:numPr>
-          <w:ilvl w:val="1"/>
-          <w:numId w:val="1"/>
-        </w:numPr>
-        <w:rPr>
-          <w:i/>
-        </w:rPr>
-      </w:pPr>
-      <w:r>
-        <w:rPr>
-          <w:i/>
-        </w:rPr>
-        <w:t>Följ ärende</w:t>
-      </w:r>
-    </w:p>
-    <w:p>
-      <w:pPr>
-        <w:pStyle w:val="Liststycke"/>
-        <w:numPr>
-          <w:ilvl w:val="0"/>
-          <w:numId w:val="1"/>
-        </w:numPr>
-      </w:pPr>
-      <w:r>
-        <w:t>Visa enskilt ärende (samma som checka ut direkt?)</w:t>
-      </w:r>
-    </w:p>
-    <w:p>
-      <w:pPr>
-        <w:pStyle w:val="Liststycke"/>
-        <w:numPr>
-          <w:ilvl w:val="1"/>
-          <w:numId w:val="1"/>
-        </w:numPr>
-      </w:pPr>
-      <w:r>
-        <w:t>Visa vem som skapat ärendet</w:t>
-      </w:r>
-    </w:p>
-    <w:p>
-      <w:pPr>
-        <w:pStyle w:val="Liststycke"/>
-        <w:numPr>
-          <w:ilvl w:val="1"/>
-          <w:numId w:val="1"/>
-        </w:numPr>
-      </w:pPr>
-      <w:r>
-        <w:t>Visa alla kommentarer</w:t>
-      </w:r>
-    </w:p>
-    <w:p>
-      <w:pPr>
-        <w:pStyle w:val="Liststycke"/>
-        <w:numPr>
-          <w:ilvl w:val="1"/>
-          <w:numId w:val="1"/>
-        </w:numPr>
-      </w:pPr>
-      <w:r>
-        <w:t>Kunna ändra kommentarer</w:t>
-      </w:r>
-    </w:p>
-    <w:p>
-      <w:pPr>
-        <w:pStyle w:val="Liststycke"/>
-        <w:numPr>
-          <w:ilvl w:val="1"/>
-          <w:numId w:val="1"/>
-        </w:numPr>
-        <w:rPr>
-          <w:strike/>
-        </w:rPr>
-      </w:pPr>
-      <w:r>
-        <w:rPr>
-          <w:strike/>
-        </w:rPr>
-        <w:t>Kunna ändra alla fält i ärendet</w:t>
-      </w:r>
-    </w:p>
-    <w:p>
-      <w:pPr>
-        <w:pStyle w:val="Liststycke"/>
-        <w:numPr>
-          <w:ilvl w:val="0"/>
-          <w:numId w:val="1"/>
-        </w:numPr>
-      </w:pPr>
-      <w:r>
-        <w:t>Checka ut ärende</w:t>
-      </w:r>
-    </w:p>
-    <w:p>
-      <w:pPr>
-        <w:pStyle w:val="Liststycke"/>
-        <w:numPr>
-          <w:ilvl w:val="1"/>
-          <w:numId w:val="1"/>
-        </w:numPr>
-        <w:rPr>
-          <w:strike/>
-        </w:rPr>
-      </w:pPr>
-      <w:r>
-        <w:rPr>
-          <w:strike/>
-        </w:rPr>
-        <w:t>Logga tiden</w:t>
-      </w:r>
-    </w:p>
-    <w:p>
-      <w:pPr>
-        <w:pStyle w:val="Liststycke"/>
-        <w:numPr>
-          <w:ilvl w:val="1"/>
-          <w:numId w:val="1"/>
-        </w:numPr>
-        <w:rPr>
-          <w:strike/>
-        </w:rPr>
-      </w:pPr>
-      <w:r>
-        <w:rPr>
-          <w:strike/>
-        </w:rPr>
-        <w:t>Spara kommentar</w:t>
-      </w:r>
-    </w:p>
-    <w:p>
-      <w:pPr>
-        <w:pStyle w:val="Liststycke"/>
-        <w:numPr>
-          <w:ilvl w:val="1"/>
-          <w:numId w:val="1"/>
-        </w:numPr>
-      </w:pPr>
-      <w:r>
-        <w:t>Meddelande till kund här eller separat?</w:t>
-      </w:r>
-    </w:p>
-    <w:p>
-      <w:pPr>
-        <w:pStyle w:val="Liststycke"/>
-        <w:numPr>
-          <w:ilvl w:val="1"/>
-          <w:numId w:val="1"/>
-        </w:numPr>
-      </w:pPr>
-      <w:r>
-        <w:t>Mail till skaparen och gruppen</w:t>
-      </w:r>
-    </w:p>
-    <w:p>
-      <w:pPr>
-        <w:pStyle w:val="Liststycke"/>
-        <w:numPr>
-          <w:ilvl w:val="1"/>
-          <w:numId w:val="1"/>
-        </w:numPr>
-        <w:rPr>
-          <w:i/>
-        </w:rPr>
-      </w:pPr>
-      <w:r>
-        <w:rPr>
-          <w:i/>
-        </w:rPr>
-        <w:t xml:space="preserve">Slack istället för </w:t>
-      </w:r>
-      <w:proofErr w:type="spellStart"/>
-      <w:r>
-        <w:rPr>
-          <w:i/>
-        </w:rPr>
-        <w:t>mail</w:t>
-      </w:r>
-      <w:proofErr w:type="spellEnd"/>
-      <w:r>
-        <w:rPr>
-          <w:i/>
-        </w:rPr>
-        <w:t>?</w:t>
-      </w:r>
-    </w:p>
-    <w:p>
-      <w:pPr>
-        <w:pStyle w:val="Liststycke"/>
-        <w:numPr>
-          <w:ilvl w:val="1"/>
-          <w:numId w:val="1"/>
-        </w:numPr>
-        <w:rPr>
-          <w:i/>
-        </w:rPr>
-      </w:pPr>
-      <w:r>
-        <w:rPr>
-          <w:i/>
-        </w:rPr>
-        <w:t>Ändra kommentarer?</w:t>
-      </w:r>
-    </w:p>
-    <w:p>
-      <w:pPr>
-        <w:pStyle w:val="Liststycke"/>
-        <w:numPr>
-          <w:ilvl w:val="0"/>
-          <w:numId w:val="1"/>
-        </w:numPr>
-      </w:pPr>
-      <w:r>
-        <w:t>Checka tillbaks ärende</w:t>
       </w:r>
     </w:p>
     <w:p>
@@ -1397,110 +1912,110 @@
   <w:abstractNum w:abstractNumId="0">
     <w:nsid w:val="0E532595"/>
     <w:multiLevelType w:val="hybridMultilevel"/>
-    <w:tmpl w:val="024EC02A"/>
+    <w:tmpl w:val="5EE279A8"/>
     <w:lvl w:ilvl="0" w:tplc="041D0001">
       <w:start w:val="1"/>
       <w:numFmt w:val="bullet"/>
       <w:lvlText w:val=""/>
       <w:lvlJc w:val="left"/>
       <w:pPr>
+        <w:ind w:left="0" w:hanging="360"/>
+      </w:pPr>
+      <w:rPr>
+        <w:rFonts w:ascii="Symbol" w:hAnsi="Symbol" w:hint="default"/>
+      </w:rPr>
+    </w:lvl>
+    <w:lvl w:ilvl="1" w:tplc="041D0003">
+      <w:start w:val="1"/>
+      <w:numFmt w:val="bullet"/>
+      <w:lvlText w:val="o"/>
+      <w:lvlJc w:val="left"/>
+      <w:pPr>
         <w:ind w:left="720" w:hanging="360"/>
       </w:pPr>
       <w:rPr>
+        <w:rFonts w:ascii="Courier New" w:hAnsi="Courier New" w:cs="Courier New" w:hint="default"/>
+      </w:rPr>
+    </w:lvl>
+    <w:lvl w:ilvl="2" w:tplc="041D0005">
+      <w:start w:val="1"/>
+      <w:numFmt w:val="bullet"/>
+      <w:lvlText w:val=""/>
+      <w:lvlJc w:val="left"/>
+      <w:pPr>
+        <w:ind w:left="1440" w:hanging="360"/>
+      </w:pPr>
+      <w:rPr>
+        <w:rFonts w:ascii="Wingdings" w:hAnsi="Wingdings" w:hint="default"/>
+      </w:rPr>
+    </w:lvl>
+    <w:lvl w:ilvl="3" w:tplc="041D0001">
+      <w:start w:val="1"/>
+      <w:numFmt w:val="bullet"/>
+      <w:lvlText w:val=""/>
+      <w:lvlJc w:val="left"/>
+      <w:pPr>
+        <w:ind w:left="2160" w:hanging="360"/>
+      </w:pPr>
+      <w:rPr>
         <w:rFonts w:ascii="Symbol" w:hAnsi="Symbol" w:hint="default"/>
       </w:rPr>
     </w:lvl>
-    <w:lvl w:ilvl="1" w:tplc="041D0003">
+    <w:lvl w:ilvl="4" w:tplc="041D0003" w:tentative="1">
       <w:start w:val="1"/>
       <w:numFmt w:val="bullet"/>
       <w:lvlText w:val="o"/>
       <w:lvlJc w:val="left"/>
       <w:pPr>
-        <w:ind w:left="1440" w:hanging="360"/>
+        <w:ind w:left="2880" w:hanging="360"/>
       </w:pPr>
       <w:rPr>
         <w:rFonts w:ascii="Courier New" w:hAnsi="Courier New" w:cs="Courier New" w:hint="default"/>
       </w:rPr>
     </w:lvl>
-    <w:lvl w:ilvl="2" w:tplc="041D0005">
+    <w:lvl w:ilvl="5" w:tplc="041D0005" w:tentative="1">
       <w:start w:val="1"/>
       <w:numFmt w:val="bullet"/>
       <w:lvlText w:val=""/>
       <w:lvlJc w:val="left"/>
       <w:pPr>
-        <w:ind w:left="2160" w:hanging="360"/>
+        <w:ind w:left="3600" w:hanging="360"/>
       </w:pPr>
       <w:rPr>
         <w:rFonts w:ascii="Wingdings" w:hAnsi="Wingdings" w:hint="default"/>
       </w:rPr>
     </w:lvl>
-    <w:lvl w:ilvl="3" w:tplc="041D0001">
+    <w:lvl w:ilvl="6" w:tplc="041D0001" w:tentative="1">
       <w:start w:val="1"/>
       <w:numFmt w:val="bullet"/>
       <w:lvlText w:val=""/>
       <w:lvlJc w:val="left"/>
       <w:pPr>
-        <w:ind w:left="2880" w:hanging="360"/>
+        <w:ind w:left="4320" w:hanging="360"/>
       </w:pPr>
       <w:rPr>
         <w:rFonts w:ascii="Symbol" w:hAnsi="Symbol" w:hint="default"/>
       </w:rPr>
     </w:lvl>
-    <w:lvl w:ilvl="4" w:tplc="041D0003" w:tentative="1">
+    <w:lvl w:ilvl="7" w:tplc="041D0003" w:tentative="1">
       <w:start w:val="1"/>
       <w:numFmt w:val="bullet"/>
       <w:lvlText w:val="o"/>
       <w:lvlJc w:val="left"/>
       <w:pPr>
-        <w:ind w:left="3600" w:hanging="360"/>
+        <w:ind w:left="5040" w:hanging="360"/>
       </w:pPr>
       <w:rPr>
         <w:rFonts w:ascii="Courier New" w:hAnsi="Courier New" w:cs="Courier New" w:hint="default"/>
       </w:rPr>
     </w:lvl>
-    <w:lvl w:ilvl="5" w:tplc="041D0005" w:tentative="1">
+    <w:lvl w:ilvl="8" w:tplc="041D0005" w:tentative="1">
       <w:start w:val="1"/>
       <w:numFmt w:val="bullet"/>
       <w:lvlText w:val=""/>
       <w:lvlJc w:val="left"/>
       <w:pPr>
-        <w:ind w:left="4320" w:hanging="360"/>
-      </w:pPr>
-      <w:rPr>
-        <w:rFonts w:ascii="Wingdings" w:hAnsi="Wingdings" w:hint="default"/>
-      </w:rPr>
-    </w:lvl>
-    <w:lvl w:ilvl="6" w:tplc="041D0001" w:tentative="1">
-      <w:start w:val="1"/>
-      <w:numFmt w:val="bullet"/>
-      <w:lvlText w:val=""/>
-      <w:lvlJc w:val="left"/>
-      <w:pPr>
-        <w:ind w:left="5040" w:hanging="360"/>
-      </w:pPr>
-      <w:rPr>
-        <w:rFonts w:ascii="Symbol" w:hAnsi="Symbol" w:hint="default"/>
-      </w:rPr>
-    </w:lvl>
-    <w:lvl w:ilvl="7" w:tplc="041D0003" w:tentative="1">
-      <w:start w:val="1"/>
-      <w:numFmt w:val="bullet"/>
-      <w:lvlText w:val="o"/>
-      <w:lvlJc w:val="left"/>
-      <w:pPr>
         <w:ind w:left="5760" w:hanging="360"/>
-      </w:pPr>
-      <w:rPr>
-        <w:rFonts w:ascii="Courier New" w:hAnsi="Courier New" w:cs="Courier New" w:hint="default"/>
-      </w:rPr>
-    </w:lvl>
-    <w:lvl w:ilvl="8" w:tplc="041D0005" w:tentative="1">
-      <w:start w:val="1"/>
-      <w:numFmt w:val="bullet"/>
-      <w:lvlText w:val=""/>
-      <w:lvlJc w:val="left"/>
-      <w:pPr>
-        <w:ind w:left="6480" w:hanging="360"/>
       </w:pPr>
       <w:rPr>
         <w:rFonts w:ascii="Wingdings" w:hAnsi="Wingdings" w:hint="default"/>
@@ -1621,6 +2136,119 @@
     </w:lvl>
   </w:abstractNum>
   <w:abstractNum w:abstractNumId="2">
+    <w:nsid w:val="3B3E6998"/>
+    <w:multiLevelType w:val="hybridMultilevel"/>
+    <w:tmpl w:val="18C6E8D6"/>
+    <w:lvl w:ilvl="0" w:tplc="041D0001">
+      <w:start w:val="1"/>
+      <w:numFmt w:val="bullet"/>
+      <w:lvlText w:val=""/>
+      <w:lvlJc w:val="left"/>
+      <w:pPr>
+        <w:ind w:left="720" w:hanging="360"/>
+      </w:pPr>
+      <w:rPr>
+        <w:rFonts w:ascii="Symbol" w:hAnsi="Symbol" w:hint="default"/>
+      </w:rPr>
+    </w:lvl>
+    <w:lvl w:ilvl="1" w:tplc="041D0003">
+      <w:start w:val="1"/>
+      <w:numFmt w:val="bullet"/>
+      <w:lvlText w:val="o"/>
+      <w:lvlJc w:val="left"/>
+      <w:pPr>
+        <w:ind w:left="1440" w:hanging="360"/>
+      </w:pPr>
+      <w:rPr>
+        <w:rFonts w:ascii="Courier New" w:hAnsi="Courier New" w:cs="Courier New" w:hint="default"/>
+      </w:rPr>
+    </w:lvl>
+    <w:lvl w:ilvl="2" w:tplc="041D0005">
+      <w:start w:val="1"/>
+      <w:numFmt w:val="bullet"/>
+      <w:lvlText w:val=""/>
+      <w:lvlJc w:val="left"/>
+      <w:pPr>
+        <w:ind w:left="2160" w:hanging="360"/>
+      </w:pPr>
+      <w:rPr>
+        <w:rFonts w:ascii="Wingdings" w:hAnsi="Wingdings" w:hint="default"/>
+      </w:rPr>
+    </w:lvl>
+    <w:lvl w:ilvl="3" w:tplc="041D0001" w:tentative="1">
+      <w:start w:val="1"/>
+      <w:numFmt w:val="bullet"/>
+      <w:lvlText w:val=""/>
+      <w:lvlJc w:val="left"/>
+      <w:pPr>
+        <w:ind w:left="2880" w:hanging="360"/>
+      </w:pPr>
+      <w:rPr>
+        <w:rFonts w:ascii="Symbol" w:hAnsi="Symbol" w:hint="default"/>
+      </w:rPr>
+    </w:lvl>
+    <w:lvl w:ilvl="4" w:tplc="041D0003" w:tentative="1">
+      <w:start w:val="1"/>
+      <w:numFmt w:val="bullet"/>
+      <w:lvlText w:val="o"/>
+      <w:lvlJc w:val="left"/>
+      <w:pPr>
+        <w:ind w:left="3600" w:hanging="360"/>
+      </w:pPr>
+      <w:rPr>
+        <w:rFonts w:ascii="Courier New" w:hAnsi="Courier New" w:cs="Courier New" w:hint="default"/>
+      </w:rPr>
+    </w:lvl>
+    <w:lvl w:ilvl="5" w:tplc="041D0005" w:tentative="1">
+      <w:start w:val="1"/>
+      <w:numFmt w:val="bullet"/>
+      <w:lvlText w:val=""/>
+      <w:lvlJc w:val="left"/>
+      <w:pPr>
+        <w:ind w:left="4320" w:hanging="360"/>
+      </w:pPr>
+      <w:rPr>
+        <w:rFonts w:ascii="Wingdings" w:hAnsi="Wingdings" w:hint="default"/>
+      </w:rPr>
+    </w:lvl>
+    <w:lvl w:ilvl="6" w:tplc="041D0001" w:tentative="1">
+      <w:start w:val="1"/>
+      <w:numFmt w:val="bullet"/>
+      <w:lvlText w:val=""/>
+      <w:lvlJc w:val="left"/>
+      <w:pPr>
+        <w:ind w:left="5040" w:hanging="360"/>
+      </w:pPr>
+      <w:rPr>
+        <w:rFonts w:ascii="Symbol" w:hAnsi="Symbol" w:hint="default"/>
+      </w:rPr>
+    </w:lvl>
+    <w:lvl w:ilvl="7" w:tplc="041D0003" w:tentative="1">
+      <w:start w:val="1"/>
+      <w:numFmt w:val="bullet"/>
+      <w:lvlText w:val="o"/>
+      <w:lvlJc w:val="left"/>
+      <w:pPr>
+        <w:ind w:left="5760" w:hanging="360"/>
+      </w:pPr>
+      <w:rPr>
+        <w:rFonts w:ascii="Courier New" w:hAnsi="Courier New" w:cs="Courier New" w:hint="default"/>
+      </w:rPr>
+    </w:lvl>
+    <w:lvl w:ilvl="8" w:tplc="041D0005" w:tentative="1">
+      <w:start w:val="1"/>
+      <w:numFmt w:val="bullet"/>
+      <w:lvlText w:val=""/>
+      <w:lvlJc w:val="left"/>
+      <w:pPr>
+        <w:ind w:left="6480" w:hanging="360"/>
+      </w:pPr>
+      <w:rPr>
+        <w:rFonts w:ascii="Wingdings" w:hAnsi="Wingdings" w:hint="default"/>
+      </w:rPr>
+    </w:lvl>
+  </w:abstractNum>
+  <w:abstractNum w:abstractNumId="3">
     <w:nsid w:val="406B10AE"/>
     <w:multiLevelType w:val="hybridMultilevel"/>
     <w:tmpl w:val="45924614"/>
@@ -1740,6 +2368,9 @@
     <w:abstractNumId w:val="0"/>
   </w:num>
   <w:num w:numId="3">
+    <w:abstractNumId w:val="3"/>
+  </w:num>
+  <w:num w:numId="4">
     <w:abstractNumId w:val="2"/>
   </w:num>
 </w:numbering>

</xml_diff>

<commit_message>
Small fix on issues show
</commit_message>
<xml_diff>
--- a/Intranet funktionsbeskrivning.docx
+++ b/Intranet funktionsbeskrivning.docx
@@ -1234,8 +1234,14 @@
           <w:ilvl w:val="1"/>
           <w:numId w:val="1"/>
         </w:numPr>
-      </w:pPr>
-      <w:r>
+        <w:rPr>
+          <w:strike/>
+        </w:rPr>
+      </w:pPr>
+      <w:r>
+        <w:rPr>
+          <w:strike/>
+        </w:rPr>
         <w:t>Visa vem som skapat ärendet</w:t>
       </w:r>
     </w:p>

</xml_diff>

<commit_message>
Added handling of 'level' - responsibility level for different type of issues
</commit_message>
<xml_diff>
--- a/Intranet funktionsbeskrivning.docx
+++ b/Intranet funktionsbeskrivning.docx
@@ -1194,7 +1194,91 @@
         </w:numPr>
       </w:pPr>
       <w:r>
-        <w:t>Ändra ärende</w:t>
+        <w:t>Visa enskilt ärende (samma som checka ut direkt?)</w:t>
+      </w:r>
+    </w:p>
+    <w:p>
+      <w:pPr>
+        <w:pStyle w:val="Liststycke"/>
+        <w:numPr>
+          <w:ilvl w:val="1"/>
+          <w:numId w:val="1"/>
+        </w:numPr>
+        <w:rPr>
+          <w:strike/>
+        </w:rPr>
+      </w:pPr>
+      <w:r>
+        <w:rPr>
+          <w:strike/>
+        </w:rPr>
+        <w:t>Visa vem som skapat ärendet</w:t>
+      </w:r>
+    </w:p>
+    <w:p>
+      <w:pPr>
+        <w:pStyle w:val="Liststycke"/>
+        <w:numPr>
+          <w:ilvl w:val="1"/>
+          <w:numId w:val="1"/>
+        </w:numPr>
+        <w:rPr>
+          <w:strike/>
+        </w:rPr>
+      </w:pPr>
+      <w:r>
+        <w:rPr>
+          <w:strike/>
+        </w:rPr>
+        <w:t>Visa alla kommentarer</w:t>
+      </w:r>
+    </w:p>
+    <w:p>
+      <w:pPr>
+        <w:pStyle w:val="Liststycke"/>
+        <w:numPr>
+          <w:ilvl w:val="2"/>
+          <w:numId w:val="1"/>
+        </w:numPr>
+        <w:rPr>
+          <w:strike/>
+        </w:rPr>
+      </w:pPr>
+      <w:r>
+        <w:rPr>
+          <w:strike/>
+        </w:rPr>
+        <w:t>Visa vem som gjort kommentaren och när</w:t>
+      </w:r>
+    </w:p>
+    <w:p>
+      <w:pPr>
+        <w:pStyle w:val="Liststycke"/>
+        <w:numPr>
+          <w:ilvl w:val="1"/>
+          <w:numId w:val="1"/>
+        </w:numPr>
+      </w:pPr>
+      <w:r>
+        <w:t>Kunna ändra kommentarer</w:t>
+      </w:r>
+    </w:p>
+    <w:p>
+      <w:pPr>
+        <w:pStyle w:val="Liststycke"/>
+        <w:numPr>
+          <w:ilvl w:val="1"/>
+          <w:numId w:val="1"/>
+        </w:numPr>
+        <w:rPr>
+          <w:strike/>
+        </w:rPr>
+      </w:pPr>
+      <w:r>
+        <w:rPr>
+          <w:strike/>
+        </w:rPr>
+        <w:t>Kunna ändra alla fält i ärendet</w:t>
       </w:r>
     </w:p>
     <w:p>
@@ -1224,91 +1308,166 @@
         </w:numPr>
       </w:pPr>
       <w:r>
-        <w:t>Visa enskilt ärende (samma som checka ut direkt?)</w:t>
-      </w:r>
-    </w:p>
-    <w:p>
-      <w:pPr>
-        <w:pStyle w:val="Liststycke"/>
-        <w:numPr>
-          <w:ilvl w:val="1"/>
-          <w:numId w:val="1"/>
-        </w:numPr>
-        <w:rPr>
-          <w:strike/>
-        </w:rPr>
-      </w:pPr>
-      <w:r>
-        <w:rPr>
-          <w:strike/>
-        </w:rPr>
-        <w:t>Visa vem som skapat ärendet</w:t>
-      </w:r>
-    </w:p>
-    <w:p>
-      <w:pPr>
-        <w:pStyle w:val="Liststycke"/>
-        <w:numPr>
-          <w:ilvl w:val="1"/>
-          <w:numId w:val="1"/>
-        </w:numPr>
-        <w:rPr>
-          <w:strike/>
-        </w:rPr>
-      </w:pPr>
-      <w:r>
-        <w:rPr>
-          <w:strike/>
-        </w:rPr>
-        <w:t>Visa alla kommentarer</w:t>
-      </w:r>
-    </w:p>
-    <w:p>
-      <w:pPr>
-        <w:pStyle w:val="Liststycke"/>
-        <w:numPr>
-          <w:ilvl w:val="2"/>
-          <w:numId w:val="1"/>
-        </w:numPr>
-        <w:rPr>
-          <w:strike/>
-        </w:rPr>
-      </w:pPr>
-      <w:r>
-        <w:rPr>
-          <w:strike/>
-        </w:rPr>
-        <w:t>Visa vem som gjort kommentaren och när</w:t>
-      </w:r>
-    </w:p>
-    <w:p>
-      <w:pPr>
-        <w:pStyle w:val="Liststycke"/>
-        <w:numPr>
-          <w:ilvl w:val="1"/>
-          <w:numId w:val="1"/>
-        </w:numPr>
-      </w:pPr>
-      <w:r>
-        <w:t>Kunna ändra kommentarer</w:t>
-      </w:r>
-    </w:p>
-    <w:p>
-      <w:pPr>
-        <w:pStyle w:val="Liststycke"/>
-        <w:numPr>
-          <w:ilvl w:val="1"/>
-          <w:numId w:val="1"/>
-        </w:numPr>
-        <w:rPr>
-          <w:strike/>
-        </w:rPr>
-      </w:pPr>
-      <w:r>
-        <w:rPr>
-          <w:strike/>
-        </w:rPr>
-        <w:t>Kunna ändra alla fält i ärendet</w:t>
+        <w:t>Checka ut ärende</w:t>
+      </w:r>
+    </w:p>
+    <w:p>
+      <w:pPr>
+        <w:pStyle w:val="Liststycke"/>
+        <w:numPr>
+          <w:ilvl w:val="1"/>
+          <w:numId w:val="1"/>
+        </w:numPr>
+        <w:rPr>
+          <w:strike/>
+        </w:rPr>
+      </w:pPr>
+      <w:r>
+        <w:rPr>
+          <w:strike/>
+        </w:rPr>
+        <w:t>Logga tiden</w:t>
+      </w:r>
+    </w:p>
+    <w:p>
+      <w:pPr>
+        <w:pStyle w:val="Liststycke"/>
+        <w:numPr>
+          <w:ilvl w:val="1"/>
+          <w:numId w:val="1"/>
+        </w:numPr>
+        <w:rPr>
+          <w:strike/>
+        </w:rPr>
+      </w:pPr>
+      <w:r>
+        <w:rPr>
+          <w:strike/>
+        </w:rPr>
+        <w:t>Spara kommentar</w:t>
+      </w:r>
+    </w:p>
+    <w:p>
+      <w:pPr>
+        <w:pStyle w:val="Liststycke"/>
+        <w:numPr>
+          <w:ilvl w:val="1"/>
+          <w:numId w:val="1"/>
+        </w:numPr>
+      </w:pPr>
+      <w:r>
+        <w:t>Meddelande till kund här eller separat?</w:t>
+      </w:r>
+    </w:p>
+    <w:p>
+      <w:pPr>
+        <w:pStyle w:val="Liststycke"/>
+        <w:numPr>
+          <w:ilvl w:val="1"/>
+          <w:numId w:val="1"/>
+        </w:numPr>
+      </w:pPr>
+      <w:r>
+        <w:t>Mail till skaparen och gruppen</w:t>
+      </w:r>
+    </w:p>
+    <w:p>
+      <w:pPr>
+        <w:pStyle w:val="Liststycke"/>
+        <w:numPr>
+          <w:ilvl w:val="2"/>
+          <w:numId w:val="1"/>
+        </w:numPr>
+      </w:pPr>
+      <w:r>
+        <w:t xml:space="preserve">Skaparen och gruppen när </w:t>
+      </w:r>
+      <w:proofErr w:type="spellStart"/>
+      <w:r>
+        <w:t>mail</w:t>
+      </w:r>
+      <w:proofErr w:type="spellEnd"/>
+      <w:r>
+        <w:t xml:space="preserve"> är kommenterat första gången</w:t>
+      </w:r>
+    </w:p>
+    <w:p>
+      <w:pPr>
+        <w:pStyle w:val="Liststycke"/>
+        <w:numPr>
+          <w:ilvl w:val="2"/>
+          <w:numId w:val="1"/>
+        </w:numPr>
+      </w:pPr>
+      <w:r>
+        <w:lastRenderedPageBreak/>
+        <w:t xml:space="preserve">Mail till följare vid alla förändringar av kommentarer (Ändring av ärendehuvud </w:t>
+      </w:r>
+      <w:proofErr w:type="gramStart"/>
+      <w:r>
+        <w:t>ej</w:t>
+      </w:r>
+      <w:proofErr w:type="gramEnd"/>
+      <w:r>
+        <w:t xml:space="preserve"> nödvändigt att </w:t>
+      </w:r>
+      <w:proofErr w:type="spellStart"/>
+      <w:r>
+        <w:t>maila</w:t>
+      </w:r>
+      <w:proofErr w:type="spellEnd"/>
+      <w:r>
+        <w:t xml:space="preserve"> om, det är som regel bara rättelser)</w:t>
+      </w:r>
+    </w:p>
+    <w:p>
+      <w:pPr>
+        <w:pStyle w:val="Liststycke"/>
+        <w:numPr>
+          <w:ilvl w:val="1"/>
+          <w:numId w:val="1"/>
+        </w:numPr>
+        <w:rPr>
+          <w:i/>
+        </w:rPr>
+      </w:pPr>
+      <w:r>
+        <w:rPr>
+          <w:i/>
+        </w:rPr>
+        <w:t xml:space="preserve">Slack istället för </w:t>
+      </w:r>
+      <w:proofErr w:type="spellStart"/>
+      <w:r>
+        <w:rPr>
+          <w:i/>
+        </w:rPr>
+        <w:t>mail</w:t>
+      </w:r>
+      <w:proofErr w:type="spellEnd"/>
+      <w:r>
+        <w:rPr>
+          <w:i/>
+        </w:rPr>
+        <w:t>?</w:t>
+      </w:r>
+    </w:p>
+    <w:p>
+      <w:pPr>
+        <w:pStyle w:val="Liststycke"/>
+        <w:numPr>
+          <w:ilvl w:val="1"/>
+          <w:numId w:val="1"/>
+        </w:numPr>
+        <w:rPr>
+          <w:i/>
+        </w:rPr>
+      </w:pPr>
+      <w:r>
+        <w:rPr>
+          <w:i/>
+        </w:rPr>
+        <w:t>Ändra kommentarer?</w:t>
       </w:r>
     </w:p>
     <w:p>
@@ -1320,7 +1479,193 @@
         </w:numPr>
       </w:pPr>
       <w:r>
-        <w:t>Checka ut ärende</w:t>
+        <w:t>Checka tillbaks ärende</w:t>
+      </w:r>
+    </w:p>
+    <w:p>
+      <w:pPr>
+        <w:pStyle w:val="Liststycke"/>
+        <w:numPr>
+          <w:ilvl w:val="1"/>
+          <w:numId w:val="1"/>
+        </w:numPr>
+        <w:rPr>
+          <w:strike/>
+        </w:rPr>
+      </w:pPr>
+      <w:r>
+        <w:rPr>
+          <w:strike/>
+        </w:rPr>
+        <w:t>Ärende checkas tillbaks för aktuell användare automatiskt</w:t>
+      </w:r>
+      <w:r>
+        <w:rPr>
+          <w:strike/>
+        </w:rPr>
+        <w:t xml:space="preserve"> om inte användaren sparat kommentar och gått ur ärendet själv.</w:t>
+      </w:r>
+      <w:r>
+        <w:rPr>
+          <w:strike/>
+        </w:rPr>
+        <w:t xml:space="preserve"> Men det kan vara flera dagar senare, automatisk </w:t>
+      </w:r>
+      <w:proofErr w:type="spellStart"/>
+      <w:r>
+        <w:rPr>
+          <w:strike/>
+        </w:rPr>
+        <w:t>incheck</w:t>
+      </w:r>
+      <w:proofErr w:type="spellEnd"/>
+      <w:r>
+        <w:rPr>
+          <w:strike/>
+        </w:rPr>
+        <w:t xml:space="preserve"> </w:t>
+      </w:r>
+      <w:r>
+        <w:rPr>
+          <w:strike/>
+        </w:rPr>
+        <w:t>är</w:t>
+      </w:r>
+      <w:r>
+        <w:rPr>
+          <w:strike/>
+        </w:rPr>
+        <w:t xml:space="preserve"> samma </w:t>
+      </w:r>
+      <w:r>
+        <w:rPr>
+          <w:strike/>
+        </w:rPr>
+        <w:t>tid/</w:t>
+      </w:r>
+      <w:r>
+        <w:rPr>
+          <w:strike/>
+        </w:rPr>
+        <w:t xml:space="preserve">datum som </w:t>
+      </w:r>
+      <w:proofErr w:type="spellStart"/>
+      <w:r>
+        <w:rPr>
+          <w:strike/>
+        </w:rPr>
+        <w:t>utcheck</w:t>
+      </w:r>
+      <w:proofErr w:type="spellEnd"/>
+      <w:r>
+        <w:rPr>
+          <w:strike/>
+        </w:rPr>
+        <w:t xml:space="preserve"> (</w:t>
+      </w:r>
+      <w:r>
+        <w:rPr>
+          <w:strike/>
+        </w:rPr>
+        <w:t>=0 tid spenderad på ärendet</w:t>
+      </w:r>
+      <w:r>
+        <w:rPr>
+          <w:strike/>
+        </w:rPr>
+        <w:t>)</w:t>
+      </w:r>
+    </w:p>
+    <w:p>
+      <w:pPr>
+        <w:pStyle w:val="Liststycke"/>
+        <w:numPr>
+          <w:ilvl w:val="1"/>
+          <w:numId w:val="1"/>
+        </w:numPr>
+        <w:rPr>
+          <w:i/>
+        </w:rPr>
+      </w:pPr>
+      <w:r>
+        <w:rPr>
+          <w:i/>
+        </w:rPr>
+        <w:t>Välj om tiden ska vara debiterbar</w:t>
+      </w:r>
+    </w:p>
+    <w:p>
+      <w:pPr>
+        <w:pStyle w:val="Liststycke"/>
+        <w:numPr>
+          <w:ilvl w:val="1"/>
+          <w:numId w:val="1"/>
+        </w:numPr>
+        <w:rPr>
+          <w:i/>
+        </w:rPr>
+      </w:pPr>
+      <w:r>
+        <w:rPr>
+          <w:i/>
+        </w:rPr>
+        <w:t>Skicka meddelande till kund</w:t>
+      </w:r>
+    </w:p>
+    <w:p>
+      <w:pPr>
+        <w:pStyle w:val="Liststycke"/>
+        <w:numPr>
+          <w:ilvl w:val="1"/>
+          <w:numId w:val="1"/>
+        </w:numPr>
+        <w:rPr>
+          <w:i/>
+        </w:rPr>
+      </w:pPr>
+      <w:r>
+        <w:rPr>
+          <w:i/>
+        </w:rPr>
+        <w:t xml:space="preserve">Skicka meddelande till </w:t>
+      </w:r>
+      <w:r>
+        <w:rPr>
+          <w:i/>
+        </w:rPr>
+        <w:t>följare</w:t>
+      </w:r>
+    </w:p>
+    <w:p>
+      <w:pPr>
+        <w:pStyle w:val="Liststycke"/>
+        <w:numPr>
+          <w:ilvl w:val="1"/>
+          <w:numId w:val="1"/>
+        </w:numPr>
+        <w:rPr>
+          <w:i/>
+        </w:rPr>
+      </w:pPr>
+      <w:r>
+        <w:rPr>
+          <w:i/>
+        </w:rPr>
+        <w:t xml:space="preserve">Skicka </w:t>
+      </w:r>
+      <w:proofErr w:type="spellStart"/>
+      <w:r>
+        <w:rPr>
+          <w:i/>
+        </w:rPr>
+        <w:t>mail</w:t>
+      </w:r>
+      <w:proofErr w:type="spellEnd"/>
+      <w:r>
+        <w:rPr>
+          <w:i/>
+        </w:rPr>
+        <w:t xml:space="preserve"> till ansvarig säljare</w:t>
       </w:r>
     </w:p>
     <w:p>
@@ -1363,546 +1708,209 @@
       <w:pPr>
         <w:pStyle w:val="Liststycke"/>
         <w:numPr>
-          <w:ilvl w:val="1"/>
-          <w:numId w:val="1"/>
-        </w:numPr>
-      </w:pPr>
-      <w:r>
-        <w:t>Meddelande till kund här eller separat?</w:t>
-      </w:r>
-    </w:p>
-    <w:p>
-      <w:pPr>
-        <w:pStyle w:val="Liststycke"/>
-        <w:numPr>
-          <w:ilvl w:val="1"/>
-          <w:numId w:val="1"/>
-        </w:numPr>
-      </w:pPr>
-      <w:r>
-        <w:t>Mail till skaparen och gruppen</w:t>
-      </w:r>
-    </w:p>
-    <w:p>
-      <w:pPr>
-        <w:pStyle w:val="Liststycke"/>
-        <w:numPr>
-          <w:ilvl w:val="2"/>
-          <w:numId w:val="1"/>
-        </w:numPr>
-      </w:pPr>
-      <w:r>
-        <w:lastRenderedPageBreak/>
-        <w:t xml:space="preserve">Skaparen och gruppen när </w:t>
+          <w:ilvl w:val="0"/>
+          <w:numId w:val="1"/>
+        </w:numPr>
+      </w:pPr>
+      <w:r>
+        <w:t>Avsluta ärende</w:t>
+      </w:r>
+    </w:p>
+    <w:p>
+      <w:pPr>
+        <w:pStyle w:val="Liststycke"/>
+        <w:numPr>
+          <w:ilvl w:val="1"/>
+          <w:numId w:val="1"/>
+        </w:numPr>
+        <w:rPr>
+          <w:i/>
+        </w:rPr>
+      </w:pPr>
+      <w:r>
+        <w:rPr>
+          <w:i/>
+        </w:rPr>
+        <w:t xml:space="preserve">Finns debiterbar tid, skapa debiteringsunderlag </w:t>
+      </w:r>
+      <w:r>
+        <w:rPr>
+          <w:i/>
+        </w:rPr>
+        <w:t xml:space="preserve">för fakturering </w:t>
+      </w:r>
+      <w:r>
+        <w:rPr>
+          <w:i/>
+        </w:rPr>
+        <w:t>(</w:t>
       </w:r>
       <w:proofErr w:type="spellStart"/>
       <w:r>
+        <w:rPr>
+          <w:i/>
+        </w:rPr>
+        <w:t>excelfil</w:t>
+      </w:r>
+      <w:proofErr w:type="spellEnd"/>
+      <w:r>
+        <w:rPr>
+          <w:i/>
+        </w:rPr>
+        <w:t>?)</w:t>
+      </w:r>
+    </w:p>
+    <w:p>
+      <w:pPr>
+        <w:pStyle w:val="Liststycke"/>
+        <w:numPr>
+          <w:ilvl w:val="1"/>
+          <w:numId w:val="1"/>
+        </w:numPr>
+        <w:rPr>
+          <w:i/>
+        </w:rPr>
+      </w:pPr>
+      <w:r>
+        <w:rPr>
+          <w:i/>
+        </w:rPr>
+        <w:t xml:space="preserve">Skicka </w:t>
+      </w:r>
+      <w:proofErr w:type="spellStart"/>
+      <w:r>
+        <w:rPr>
+          <w:i/>
+        </w:rPr>
         <w:t>mail</w:t>
       </w:r>
       <w:proofErr w:type="spellEnd"/>
       <w:r>
-        <w:t xml:space="preserve"> är kommenterat första gången</w:t>
-      </w:r>
-    </w:p>
-    <w:p>
-      <w:pPr>
-        <w:pStyle w:val="Liststycke"/>
-        <w:numPr>
-          <w:ilvl w:val="2"/>
-          <w:numId w:val="1"/>
-        </w:numPr>
-      </w:pPr>
-      <w:r>
-        <w:t xml:space="preserve">Mail till följare vid alla förändringar av kommentarer (Ändring av ärendehuvud </w:t>
+        <w:rPr>
+          <w:i/>
+        </w:rPr>
+        <w:t xml:space="preserve"> till ansvarig säljare</w:t>
+      </w:r>
+    </w:p>
+    <w:p>
+      <w:pPr>
+        <w:pStyle w:val="Liststycke"/>
+        <w:numPr>
+          <w:ilvl w:val="1"/>
+          <w:numId w:val="1"/>
+        </w:numPr>
+        <w:rPr>
+          <w:i/>
+        </w:rPr>
+      </w:pPr>
+      <w:r>
+        <w:rPr>
+          <w:i/>
+        </w:rPr>
+        <w:t>Skicka meddelande till kund</w:t>
+      </w:r>
+    </w:p>
+    <w:p>
+      <w:pPr>
+        <w:pStyle w:val="Liststycke"/>
+        <w:numPr>
+          <w:ilvl w:val="0"/>
+          <w:numId w:val="1"/>
+        </w:numPr>
+      </w:pPr>
+      <w:r>
+        <w:t>Öppna avslutat ärende</w:t>
+      </w:r>
+    </w:p>
+    <w:p>
+      <w:pPr>
+        <w:pStyle w:val="Liststycke"/>
+        <w:numPr>
+          <w:ilvl w:val="0"/>
+          <w:numId w:val="1"/>
+        </w:numPr>
+      </w:pPr>
+      <w:r>
+        <w:t>GDPR</w:t>
+      </w:r>
+    </w:p>
+    <w:p>
+      <w:pPr>
+        <w:pStyle w:val="Liststycke"/>
+        <w:numPr>
+          <w:ilvl w:val="1"/>
+          <w:numId w:val="1"/>
+        </w:numPr>
+        <w:rPr>
+          <w:i/>
+        </w:rPr>
+      </w:pPr>
+      <w:r>
+        <w:t>Avpersonifiera ärenden efter en viss tid</w:t>
+      </w:r>
+    </w:p>
+    <w:p>
+      <w:pPr>
+        <w:pStyle w:val="Liststycke"/>
+        <w:numPr>
+          <w:ilvl w:val="2"/>
+          <w:numId w:val="1"/>
+        </w:numPr>
+      </w:pPr>
+      <w:r>
+        <w:t>Ta bort personnamn</w:t>
+      </w:r>
+    </w:p>
+    <w:p>
+      <w:pPr>
+        <w:pStyle w:val="Liststycke"/>
+        <w:numPr>
+          <w:ilvl w:val="2"/>
+          <w:numId w:val="1"/>
+        </w:numPr>
+      </w:pPr>
+      <w:r>
+        <w:t xml:space="preserve">Ta bort </w:t>
+      </w:r>
+      <w:proofErr w:type="spellStart"/>
+      <w:r>
+        <w:t>mail</w:t>
+      </w:r>
+      <w:proofErr w:type="spellEnd"/>
+    </w:p>
+    <w:p>
+      <w:pPr>
+        <w:pStyle w:val="Liststycke"/>
+        <w:numPr>
+          <w:ilvl w:val="2"/>
+          <w:numId w:val="1"/>
+        </w:numPr>
+      </w:pPr>
+      <w:r>
+        <w:t>Ta bort telefonnummer</w:t>
+      </w:r>
+    </w:p>
+    <w:p>
+      <w:pPr>
+        <w:pStyle w:val="Rubrik1"/>
+      </w:pPr>
+      <w:r>
+        <w:t>Extra grejer att införa:</w:t>
+      </w:r>
+    </w:p>
+    <w:p>
+      <w:r>
+        <w:t>https</w:t>
       </w:r>
       <w:proofErr w:type="gramStart"/>
       <w:r>
-        <w:t>ej</w:t>
+        <w:t>://</w:t>
       </w:r>
       <w:proofErr w:type="gramEnd"/>
       <w:r>
-        <w:t xml:space="preserve"> nödvändigt att </w:t>
-      </w:r>
-      <w:proofErr w:type="spellStart"/>
-      <w:r>
-        <w:t>maila</w:t>
-      </w:r>
-      <w:proofErr w:type="spellEnd"/>
-      <w:r>
-        <w:t xml:space="preserve"> om, det är som regel bara rättelser)</w:t>
-      </w:r>
-    </w:p>
-    <w:p>
-      <w:pPr>
-        <w:pStyle w:val="Liststycke"/>
-        <w:numPr>
-          <w:ilvl w:val="1"/>
-          <w:numId w:val="1"/>
-        </w:numPr>
-        <w:rPr>
-          <w:i/>
-        </w:rPr>
-      </w:pPr>
-      <w:r>
-        <w:rPr>
-          <w:i/>
-        </w:rPr>
-        <w:t xml:space="preserve">Slack istället för </w:t>
-      </w:r>
-      <w:proofErr w:type="spellStart"/>
-      <w:r>
-        <w:rPr>
-          <w:i/>
-        </w:rPr>
-        <w:t>mail</w:t>
-      </w:r>
-      <w:proofErr w:type="spellEnd"/>
-      <w:r>
-        <w:rPr>
-          <w:i/>
-        </w:rPr>
-        <w:t>?</w:t>
-      </w:r>
-    </w:p>
-    <w:p>
-      <w:pPr>
-        <w:pStyle w:val="Liststycke"/>
-        <w:numPr>
-          <w:ilvl w:val="1"/>
-          <w:numId w:val="1"/>
-        </w:numPr>
-        <w:rPr>
-          <w:i/>
-        </w:rPr>
-      </w:pPr>
-      <w:r>
-        <w:rPr>
-          <w:i/>
-        </w:rPr>
-        <w:t>Ändra kommentarer?</w:t>
-      </w:r>
-    </w:p>
-    <w:p>
-      <w:pPr>
-        <w:pStyle w:val="Liststycke"/>
-        <w:numPr>
-          <w:ilvl w:val="0"/>
-          <w:numId w:val="1"/>
-        </w:numPr>
-      </w:pPr>
-      <w:r>
-        <w:t>Checka tillbaks ärende</w:t>
-      </w:r>
-    </w:p>
-    <w:p>
-      <w:pPr>
-        <w:pStyle w:val="Liststycke"/>
-        <w:numPr>
-          <w:ilvl w:val="1"/>
-          <w:numId w:val="1"/>
-        </w:numPr>
-        <w:rPr>
-          <w:strike/>
-        </w:rPr>
-      </w:pPr>
-      <w:r>
-        <w:rPr>
-          <w:strike/>
-        </w:rPr>
-        <w:t>Ärende checkas tillbaks för aktuell användare automatiskt</w:t>
-      </w:r>
-      <w:r>
-        <w:rPr>
-          <w:strike/>
-        </w:rPr>
-        <w:t xml:space="preserve"> om inte användaren sparat kommentar och gått ur ärendet själv.</w:t>
-      </w:r>
-      <w:r>
-        <w:rPr>
-          <w:strike/>
-        </w:rPr>
-        <w:t xml:space="preserve"> Men det kan vara flera dagar senare, automatisk </w:t>
-      </w:r>
-      <w:proofErr w:type="spellStart"/>
-      <w:r>
-        <w:rPr>
-          <w:strike/>
-        </w:rPr>
-        <w:t>incheck</w:t>
-      </w:r>
-      <w:proofErr w:type="spellEnd"/>
-      <w:r>
-        <w:rPr>
-          <w:strike/>
-        </w:rPr>
-        <w:t xml:space="preserve"> </w:t>
-      </w:r>
-      <w:r>
-        <w:rPr>
-          <w:strike/>
-        </w:rPr>
-        <w:t>är</w:t>
-      </w:r>
-      <w:r>
-        <w:rPr>
-          <w:strike/>
-        </w:rPr>
-        <w:t xml:space="preserve"> samma </w:t>
-      </w:r>
-      <w:r>
-        <w:rPr>
-          <w:strike/>
-        </w:rPr>
-        <w:t>tid/</w:t>
-      </w:r>
-      <w:r>
-        <w:rPr>
-          <w:strike/>
-        </w:rPr>
-        <w:t xml:space="preserve">datum som </w:t>
-      </w:r>
-      <w:proofErr w:type="spellStart"/>
-      <w:r>
-        <w:rPr>
-          <w:strike/>
-        </w:rPr>
-        <w:t>utcheck</w:t>
-      </w:r>
-      <w:proofErr w:type="spellEnd"/>
-      <w:r>
-        <w:rPr>
-          <w:strike/>
-        </w:rPr>
-        <w:t xml:space="preserve"> (</w:t>
-      </w:r>
-      <w:r>
-        <w:rPr>
-          <w:strike/>
-        </w:rPr>
-        <w:t>=0 tid spenderad på ärendet</w:t>
-      </w:r>
-      <w:r>
-        <w:rPr>
-          <w:strike/>
-        </w:rPr>
-        <w:t>)</w:t>
-      </w:r>
-    </w:p>
-    <w:p>
-      <w:pPr>
-        <w:pStyle w:val="Liststycke"/>
-        <w:numPr>
-          <w:ilvl w:val="1"/>
-          <w:numId w:val="1"/>
-        </w:numPr>
-        <w:rPr>
-          <w:i/>
-        </w:rPr>
-      </w:pPr>
-      <w:r>
-        <w:rPr>
-          <w:i/>
-        </w:rPr>
-        <w:t>Välj om tiden ska vara debiterbar</w:t>
-      </w:r>
-    </w:p>
-    <w:p>
-      <w:pPr>
-        <w:pStyle w:val="Liststycke"/>
-        <w:numPr>
-          <w:ilvl w:val="1"/>
-          <w:numId w:val="1"/>
-        </w:numPr>
-        <w:rPr>
-          <w:i/>
-        </w:rPr>
-      </w:pPr>
-      <w:r>
-        <w:rPr>
-          <w:i/>
-        </w:rPr>
-        <w:t>Skicka meddelande till kund</w:t>
-      </w:r>
-    </w:p>
-    <w:p>
-      <w:pPr>
-        <w:pStyle w:val="Liststycke"/>
-        <w:numPr>
-          <w:ilvl w:val="1"/>
-          <w:numId w:val="1"/>
-        </w:numPr>
-        <w:rPr>
-          <w:i/>
-        </w:rPr>
-      </w:pPr>
-      <w:r>
-        <w:rPr>
-          <w:i/>
-        </w:rPr>
-        <w:t xml:space="preserve">Skicka meddelande till </w:t>
-      </w:r>
-      <w:r>
-        <w:rPr>
-          <w:i/>
-        </w:rPr>
-        <w:t>följare</w:t>
-      </w:r>
-    </w:p>
-    <w:p>
-      <w:pPr>
-        <w:pStyle w:val="Liststycke"/>
-        <w:numPr>
-          <w:ilvl w:val="1"/>
-          <w:numId w:val="1"/>
-        </w:numPr>
-        <w:rPr>
-          <w:i/>
-        </w:rPr>
-      </w:pPr>
-      <w:r>
-        <w:rPr>
-          <w:i/>
-        </w:rPr>
-        <w:t xml:space="preserve">Skicka </w:t>
-      </w:r>
-      <w:proofErr w:type="spellStart"/>
-      <w:r>
-        <w:rPr>
-          <w:i/>
-        </w:rPr>
-        <w:t>mail</w:t>
-      </w:r>
-      <w:proofErr w:type="spellEnd"/>
-      <w:r>
-        <w:rPr>
-          <w:i/>
-        </w:rPr>
-        <w:t xml:space="preserve"> till ansvarig säljare</w:t>
-      </w:r>
-    </w:p>
-    <w:p>
-      <w:pPr>
-        <w:pStyle w:val="Liststycke"/>
-        <w:numPr>
-          <w:ilvl w:val="1"/>
-          <w:numId w:val="1"/>
-        </w:numPr>
-        <w:rPr>
-          <w:strike/>
-        </w:rPr>
-      </w:pPr>
-      <w:r>
-        <w:rPr>
-          <w:strike/>
-        </w:rPr>
-        <w:t>Logga tiden</w:t>
-      </w:r>
-    </w:p>
-    <w:p>
-      <w:pPr>
-        <w:pStyle w:val="Liststycke"/>
-        <w:numPr>
-          <w:ilvl w:val="1"/>
-          <w:numId w:val="1"/>
-        </w:numPr>
-        <w:rPr>
-          <w:strike/>
-        </w:rPr>
-      </w:pPr>
-      <w:r>
-        <w:rPr>
-          <w:strike/>
-        </w:rPr>
-        <w:t>Spara kommentar</w:t>
-      </w:r>
-    </w:p>
-    <w:p>
-      <w:pPr>
-        <w:pStyle w:val="Liststycke"/>
-        <w:numPr>
-          <w:ilvl w:val="0"/>
-          <w:numId w:val="1"/>
-        </w:numPr>
-      </w:pPr>
-      <w:r>
-        <w:t>Avsluta ärende</w:t>
-      </w:r>
-    </w:p>
-    <w:p>
-      <w:pPr>
-        <w:pStyle w:val="Liststycke"/>
-        <w:numPr>
-          <w:ilvl w:val="1"/>
-          <w:numId w:val="1"/>
-        </w:numPr>
-        <w:rPr>
-          <w:i/>
-        </w:rPr>
-      </w:pPr>
-      <w:r>
-        <w:rPr>
-          <w:i/>
-        </w:rPr>
-        <w:t xml:space="preserve">Finns debiterbar tid, skapa debiteringsunderlag </w:t>
-      </w:r>
-      <w:r>
-        <w:rPr>
-          <w:i/>
-        </w:rPr>
-        <w:t xml:space="preserve">för fakturering </w:t>
-      </w:r>
-      <w:r>
-        <w:rPr>
-          <w:i/>
-        </w:rPr>
-        <w:t>(</w:t>
-      </w:r>
-      <w:proofErr w:type="spellStart"/>
-      <w:r>
-        <w:rPr>
-          <w:i/>
-        </w:rPr>
-        <w:t>excelfil</w:t>
-      </w:r>
-      <w:proofErr w:type="spellEnd"/>
-      <w:r>
-        <w:rPr>
-          <w:i/>
-        </w:rPr>
-        <w:t>?)</w:t>
-      </w:r>
-    </w:p>
-    <w:p>
-      <w:pPr>
-        <w:pStyle w:val="Liststycke"/>
-        <w:numPr>
-          <w:ilvl w:val="1"/>
-          <w:numId w:val="1"/>
-        </w:numPr>
-        <w:rPr>
-          <w:i/>
-        </w:rPr>
-      </w:pPr>
-      <w:r>
-        <w:rPr>
-          <w:i/>
-        </w:rPr>
-        <w:t xml:space="preserve">Skicka </w:t>
-      </w:r>
-      <w:proofErr w:type="spellStart"/>
-      <w:r>
-        <w:rPr>
-          <w:i/>
-        </w:rPr>
-        <w:t>mail</w:t>
-      </w:r>
-      <w:proofErr w:type="spellEnd"/>
-      <w:r>
-        <w:rPr>
-          <w:i/>
-        </w:rPr>
-        <w:t xml:space="preserve"> till ansvarig säljare</w:t>
-      </w:r>
-    </w:p>
-    <w:p>
-      <w:pPr>
-        <w:pStyle w:val="Liststycke"/>
-        <w:numPr>
-          <w:ilvl w:val="1"/>
-          <w:numId w:val="1"/>
-        </w:numPr>
-        <w:rPr>
-          <w:i/>
-        </w:rPr>
-      </w:pPr>
-      <w:r>
-        <w:rPr>
-          <w:i/>
-        </w:rPr>
-        <w:t>Skicka meddelande till kund</w:t>
-      </w:r>
-    </w:p>
-    <w:p>
-      <w:pPr>
-        <w:pStyle w:val="Liststycke"/>
-        <w:numPr>
-          <w:ilvl w:val="0"/>
-          <w:numId w:val="1"/>
-        </w:numPr>
-      </w:pPr>
-      <w:r>
-        <w:t>Öppna avslutat ärende</w:t>
-      </w:r>
-    </w:p>
-    <w:p>
-      <w:pPr>
-        <w:pStyle w:val="Liststycke"/>
-        <w:numPr>
-          <w:ilvl w:val="0"/>
-          <w:numId w:val="1"/>
-        </w:numPr>
-      </w:pPr>
-      <w:r>
-        <w:t>GDPR</w:t>
-      </w:r>
-    </w:p>
-    <w:p>
-      <w:pPr>
-        <w:pStyle w:val="Liststycke"/>
-        <w:numPr>
-          <w:ilvl w:val="1"/>
-          <w:numId w:val="1"/>
-        </w:numPr>
-        <w:rPr>
-          <w:i/>
-        </w:rPr>
-      </w:pPr>
-      <w:r>
-        <w:t>Avpersonifiera ärenden efter en viss tid</w:t>
-      </w:r>
-    </w:p>
-    <w:p>
-      <w:pPr>
-        <w:pStyle w:val="Liststycke"/>
-        <w:numPr>
-          <w:ilvl w:val="2"/>
-          <w:numId w:val="1"/>
-        </w:numPr>
-      </w:pPr>
-      <w:r>
-        <w:t>Ta bort personnamn</w:t>
-      </w:r>
-    </w:p>
-    <w:p>
-      <w:pPr>
-        <w:pStyle w:val="Liststycke"/>
-        <w:numPr>
-          <w:ilvl w:val="2"/>
-          <w:numId w:val="1"/>
-        </w:numPr>
-      </w:pPr>
-      <w:r>
-        <w:t xml:space="preserve">Ta bort </w:t>
-      </w:r>
-      <w:proofErr w:type="spellStart"/>
-      <w:r>
-        <w:t>mail</w:t>
-      </w:r>
-      <w:proofErr w:type="spellEnd"/>
-    </w:p>
-    <w:p>
-      <w:pPr>
-        <w:pStyle w:val="Liststycke"/>
-        <w:numPr>
-          <w:ilvl w:val="2"/>
-          <w:numId w:val="1"/>
-        </w:numPr>
-      </w:pPr>
-      <w:r>
-        <w:t>Ta bort telefonnummer</w:t>
-      </w:r>
-    </w:p>
-    <w:p/>
+        <w:t>laravel.com/docs/5.8/eloquent-relationships#touching-parent-timestamps</w:t>
+      </w:r>
+    </w:p>
     <w:sectPr>
       <w:pgSz w:w="11906" w:h="16838"/>
       <w:pgMar w:top="1417" w:right="1417" w:bottom="1417" w:left="1417" w:header="708" w:footer="708" w:gutter="0"/>

</xml_diff>